<commit_message>
Manual de regras V2
</commit_message>
<xml_diff>
--- a/Board game/Regras.docx
+++ b/Board game/Regras.docx
@@ -37,8 +37,6 @@
         </w:rPr>
         <w:t xml:space="preserve"> por turnos</w:t>
       </w:r>
-      <w:bookmarkStart w:id="0" w:name="_GoBack"/>
-      <w:bookmarkEnd w:id="0"/>
     </w:p>
     <w:p>
       <w:pPr>
@@ -50,6 +48,9 @@
         <w:jc w:val="center"/>
       </w:pPr>
       <w:r>
+        <w:rPr>
+          <w:noProof/>
+        </w:rPr>
         <w:drawing>
           <wp:inline distT="0" distB="0" distL="0" distR="0" wp14:anchorId="2B284D37" wp14:editId="4426F5D8">
             <wp:extent cx="1057275" cy="1381125"/>
@@ -129,7 +130,23 @@
           <w:sz w:val="28"/>
           <w:szCs w:val="28"/>
         </w:rPr>
-        <w:t xml:space="preserve"> Rösner de Macêdo</w:t>
+        <w:t xml:space="preserve"> </w:t>
+      </w:r>
+      <w:proofErr w:type="spellStart"/>
+      <w:r>
+        <w:rPr>
+          <w:sz w:val="28"/>
+          <w:szCs w:val="28"/>
+        </w:rPr>
+        <w:t>Rösner</w:t>
+      </w:r>
+      <w:proofErr w:type="spellEnd"/>
+      <w:r>
+        <w:rPr>
+          <w:sz w:val="28"/>
+          <w:szCs w:val="28"/>
+        </w:rPr>
+        <w:t xml:space="preserve"> de Macêdo</w:t>
       </w:r>
     </w:p>
     <w:p>
@@ -186,6 +203,7 @@
         </w:rPr>
         <w:t xml:space="preserve">Veloso </w:t>
       </w:r>
+      <w:proofErr w:type="spellStart"/>
       <w:r>
         <w:rPr>
           <w:sz w:val="28"/>
@@ -193,6 +211,7 @@
         </w:rPr>
         <w:t>Sehna</w:t>
       </w:r>
+      <w:proofErr w:type="spellEnd"/>
     </w:p>
     <w:p>
       <w:pPr>
@@ -208,15 +227,33 @@
           <w:sz w:val="28"/>
           <w:szCs w:val="28"/>
         </w:rPr>
-        <w:t>Leandro Capelli</w:t>
-      </w:r>
+        <w:t xml:space="preserve">Leandro </w:t>
+      </w:r>
+      <w:proofErr w:type="spellStart"/>
       <w:r>
         <w:rPr>
           <w:sz w:val="28"/>
           <w:szCs w:val="28"/>
         </w:rPr>
-        <w:t xml:space="preserve"> Bombassaro</w:t>
-      </w:r>
+        <w:t>Capelli</w:t>
+      </w:r>
+      <w:proofErr w:type="spellEnd"/>
+      <w:r>
+        <w:rPr>
+          <w:sz w:val="28"/>
+          <w:szCs w:val="28"/>
+        </w:rPr>
+        <w:t xml:space="preserve"> </w:t>
+      </w:r>
+      <w:proofErr w:type="spellStart"/>
+      <w:r>
+        <w:rPr>
+          <w:sz w:val="28"/>
+          <w:szCs w:val="28"/>
+        </w:rPr>
+        <w:t>Bombassaro</w:t>
+      </w:r>
+      <w:proofErr w:type="spellEnd"/>
     </w:p>
     <w:p>
       <w:pPr>
@@ -249,13 +286,15 @@
       <w:pPr>
         <w:pStyle w:val="Ttulo1"/>
       </w:pPr>
-      <w:bookmarkStart w:id="1" w:name="_Toc485729653"/>
+      <w:bookmarkStart w:id="0" w:name="_Toc485729653"/>
       <w:r>
         <w:lastRenderedPageBreak/>
         <w:t>Sumário</w:t>
       </w:r>
-      <w:bookmarkEnd w:id="1"/>
-    </w:p>
+      <w:bookmarkEnd w:id="0"/>
+    </w:p>
+    <w:bookmarkStart w:id="1" w:name="_GoBack"/>
+    <w:bookmarkEnd w:id="1"/>
     <w:p>
       <w:pPr>
         <w:rPr>
@@ -2960,7 +2999,15 @@
         <w:t xml:space="preserve">Dado 1d6: </w:t>
       </w:r>
       <w:r>
-        <w:t xml:space="preserve">Um dado de 6 faces. </w:t>
+        <w:t xml:space="preserve">Um dado de </w:t>
+      </w:r>
+      <w:proofErr w:type="gramStart"/>
+      <w:r>
+        <w:t>6</w:t>
+      </w:r>
+      <w:proofErr w:type="gramEnd"/>
+      <w:r>
+        <w:t xml:space="preserve"> faces. </w:t>
       </w:r>
       <w:r>
         <w:t>Para decidir quem começa e os movimentos dos jogadores.</w:t>
@@ -3134,7 +3181,15 @@
         <w:jc w:val="left"/>
       </w:pPr>
       <w:r>
-        <w:t>O jogador apenas pode ter 5 cartas em sua mão no final de cada turno.</w:t>
+        <w:t xml:space="preserve">O jogador apenas pode ter </w:t>
+      </w:r>
+      <w:proofErr w:type="gramStart"/>
+      <w:r>
+        <w:t>5</w:t>
+      </w:r>
+      <w:proofErr w:type="gramEnd"/>
+      <w:r>
+        <w:t xml:space="preserve"> cartas em sua mão no final de cada turno.</w:t>
       </w:r>
     </w:p>
     <w:p>
@@ -3168,7 +3223,15 @@
     </w:p>
     <w:p>
       <w:r>
-        <w:t>Cada casa do tabuleiro pode acomodar no máximo 8 peças do mesmo jogador.</w:t>
+        <w:t xml:space="preserve">Cada casa do tabuleiro pode acomodar no máximo </w:t>
+      </w:r>
+      <w:proofErr w:type="gramStart"/>
+      <w:r>
+        <w:t>8</w:t>
+      </w:r>
+      <w:proofErr w:type="gramEnd"/>
+      <w:r>
+        <w:t xml:space="preserve"> peças do mesmo jogador.</w:t>
       </w:r>
     </w:p>
     <w:p>
@@ -3206,7 +3269,18 @@
     <w:p/>
     <w:p>
       <w:r>
-        <w:t>Ambos os jogadores rolam um dado de 6 faces, o jogador com o maior número no dado começa a partida, em caso de empate entre 2 ou mais jogadores, rolar o dado novamente.</w:t>
+        <w:t>Todos</w:t>
+      </w:r>
+      <w:r>
+        <w:t xml:space="preserve"> os jogadores rolam um dado de </w:t>
+      </w:r>
+      <w:proofErr w:type="gramStart"/>
+      <w:r>
+        <w:t>6</w:t>
+      </w:r>
+      <w:proofErr w:type="gramEnd"/>
+      <w:r>
+        <w:t xml:space="preserve"> faces, o jogador com o maior número no dado começa a partida, em caso de empate entre 2 ou mais jogadores, rolar o dado novamente.</w:t>
       </w:r>
     </w:p>
     <w:p>
@@ -3281,7 +3355,7 @@
         </w:numPr>
       </w:pPr>
       <w:r>
-        <w:t>Etapa de pontuação 1</w:t>
+        <w:t>Etapa de pontuação por objetivo</w:t>
       </w:r>
     </w:p>
     <w:p>
@@ -3391,8 +3465,13 @@
       <w:r>
         <w:t xml:space="preserve">Observação: Nesse jogo o valor </w:t>
       </w:r>
-      <w:r>
-        <w:t xml:space="preserve">1 </w:t>
+      <w:proofErr w:type="gramStart"/>
+      <w:r>
+        <w:t>1</w:t>
+      </w:r>
+      <w:proofErr w:type="gramEnd"/>
+      <w:r>
+        <w:t xml:space="preserve"> </w:t>
       </w:r>
       <w:r>
         <w:t>tem</w:t>
@@ -3470,7 +3549,13 @@
         </w:numPr>
       </w:pPr>
       <w:r>
-        <w:t>Se uma ou mais peças de um jogador entram em contato com uma ou mais peças de outro jogador, entra em batalha.</w:t>
+        <w:t xml:space="preserve">Se uma ou mais peças de um jogador </w:t>
+      </w:r>
+      <w:r>
+        <w:t>movem-se para uma casa onde há</w:t>
+      </w:r>
+      <w:r>
+        <w:t xml:space="preserve"> peças de outro jogador, entra em batalha.</w:t>
       </w:r>
     </w:p>
     <w:p>
@@ -3482,7 +3567,7 @@
         </w:numPr>
       </w:pPr>
       <w:r>
-        <w:t>Etapa de pontuação 2</w:t>
+        <w:t>Etapa de pontuação por combate</w:t>
       </w:r>
     </w:p>
     <w:p>
@@ -3518,7 +3603,15 @@
         </w:numPr>
       </w:pPr>
       <w:r>
-        <w:t>Se o jogador tiver mais de 5 cartas, ele/a deve escolher cartas para descartar até ficar com no máximo 5 cartas na sua mão.</w:t>
+        <w:t xml:space="preserve">Se o jogador tiver mais de </w:t>
+      </w:r>
+      <w:proofErr w:type="gramStart"/>
+      <w:r>
+        <w:t>5</w:t>
+      </w:r>
+      <w:proofErr w:type="gramEnd"/>
+      <w:r>
+        <w:t xml:space="preserve"> cartas, ele/a deve escolher cartas para descartar até ficar com no máximo 5 cartas na sua mão.</w:t>
       </w:r>
     </w:p>
     <w:p>
@@ -3606,7 +3699,15 @@
       </w:r>
       <w:r>
         <w:lastRenderedPageBreak/>
-        <w:t>rolados em seu dado e do limite de ocupação de 8 peças por vez em uma mesma casa.</w:t>
+        <w:t xml:space="preserve">rolados em seu dado e do limite de ocupação de </w:t>
+      </w:r>
+      <w:proofErr w:type="gramStart"/>
+      <w:r>
+        <w:t>8</w:t>
+      </w:r>
+      <w:proofErr w:type="gramEnd"/>
+      <w:r>
+        <w:t xml:space="preserve"> peças por vez em uma mesma casa.</w:t>
       </w:r>
     </w:p>
     <w:p>
@@ -3645,7 +3746,15 @@
     <w:p/>
     <w:p>
       <w:r>
-        <w:t>Peças: 1 Poder de Ataque (PA).</w:t>
+        <w:t xml:space="preserve">Peças: </w:t>
+      </w:r>
+      <w:proofErr w:type="gramStart"/>
+      <w:r>
+        <w:t>1</w:t>
+      </w:r>
+      <w:proofErr w:type="gramEnd"/>
+      <w:r>
+        <w:t xml:space="preserve"> Poder de Ataque (PA).</w:t>
       </w:r>
     </w:p>
     <w:p>
@@ -3655,7 +3764,15 @@
     </w:p>
     <w:p>
       <w:r>
-        <w:t>Guardiões: 5 Poder de Ataque (PA), vai diminuindo até chegar em zero. Suas respectivas vidas são marcadas ao lado deles usando peças de cor distinta as cores dos quatro jogadores.</w:t>
+        <w:t xml:space="preserve">Guardiões: </w:t>
+      </w:r>
+      <w:proofErr w:type="gramStart"/>
+      <w:r>
+        <w:t>5</w:t>
+      </w:r>
+      <w:proofErr w:type="gramEnd"/>
+      <w:r>
+        <w:t xml:space="preserve"> Poder de Ataque (PA), vai diminuindo até chegar em zero. Suas respectivas vidas são marcadas ao lado deles usando peças de cor distinta as cores dos quatro jogadores.</w:t>
       </w:r>
     </w:p>
     <w:p/>
@@ -3689,7 +3806,16 @@
     <w:p>
       <w:r>
         <w:tab/>
-        <w:t>PA defensor – PA atacante</w:t>
+        <w:t xml:space="preserve">PA </w:t>
+      </w:r>
+      <w:r>
+        <w:t>atacante</w:t>
+      </w:r>
+      <w:r>
+        <w:t xml:space="preserve"> – PA </w:t>
+      </w:r>
+      <w:r>
+        <w:t>defensor</w:t>
       </w:r>
       <w:r>
         <w:t xml:space="preserve"> = Resultado</w:t>
@@ -3705,8 +3831,13 @@
       <w:r>
         <w:t xml:space="preserve">sobra </w:t>
       </w:r>
-      <w:r>
-        <w:t xml:space="preserve">a </w:t>
+      <w:proofErr w:type="gramStart"/>
+      <w:r>
+        <w:t>a</w:t>
+      </w:r>
+      <w:proofErr w:type="gramEnd"/>
+      <w:r>
+        <w:t xml:space="preserve"> </w:t>
       </w:r>
       <w:r>
         <w:t xml:space="preserve">quantidade de peças equivalentes </w:t>
@@ -3731,7 +3862,15 @@
     </w:p>
     <w:p>
       <w:r>
-        <w:t>Se o resultado for negativo, o defensor venceu o combate, descontando os efeitos de "Reforços de Combate +2", sobra a quantidade de peças equivalentes que o jogador tiver na casa.</w:t>
+        <w:t xml:space="preserve">Se o resultado for negativo, o defensor venceu o combate, descontando os efeitos de "Reforços de Combate +2", sobra </w:t>
+      </w:r>
+      <w:proofErr w:type="gramStart"/>
+      <w:r>
+        <w:t>a</w:t>
+      </w:r>
+      <w:proofErr w:type="gramEnd"/>
+      <w:r>
+        <w:t xml:space="preserve"> quantidade de peças equivalentes que o jogador tiver na casa.</w:t>
       </w:r>
     </w:p>
     <w:p/>
@@ -3982,46 +4121,35 @@
       </w:r>
     </w:p>
     <w:p/>
-    <w:p>
-      <w:r>
-        <w:rPr>
-          <w:noProof/>
-        </w:rPr>
-        <w:drawing>
-          <wp:inline distT="0" distB="0" distL="0" distR="0" wp14:anchorId="2E297CD1" wp14:editId="08A635E5">
-            <wp:extent cx="3067050" cy="1152525"/>
-            <wp:effectExtent l="0" t="0" r="0" b="9525"/>
-            <wp:docPr id="4" name="Imagem 4"/>
-            <wp:cNvGraphicFramePr>
-              <a:graphicFrameLocks xmlns:a="http://schemas.openxmlformats.org/drawingml/2006/main" noChangeAspect="1"/>
-            </wp:cNvGraphicFramePr>
-            <a:graphic xmlns:a="http://schemas.openxmlformats.org/drawingml/2006/main">
-              <a:graphicData uri="http://schemas.openxmlformats.org/drawingml/2006/picture">
-                <pic:pic xmlns:pic="http://schemas.openxmlformats.org/drawingml/2006/picture">
-                  <pic:nvPicPr>
-                    <pic:cNvPr id="0" name=""/>
-                    <pic:cNvPicPr/>
-                  </pic:nvPicPr>
-                  <pic:blipFill>
-                    <a:blip r:embed="rId9"/>
-                    <a:stretch>
-                      <a:fillRect/>
-                    </a:stretch>
-                  </pic:blipFill>
-                  <pic:spPr>
-                    <a:xfrm>
-                      <a:off x="0" y="0"/>
-                      <a:ext cx="3067050" cy="1152525"/>
-                    </a:xfrm>
-                    <a:prstGeom prst="rect">
-                      <a:avLst/>
-                    </a:prstGeom>
-                  </pic:spPr>
-                </pic:pic>
-              </a:graphicData>
-            </a:graphic>
-          </wp:inline>
-        </w:drawing>
+    <w:bookmarkStart w:id="29" w:name="_MON_1559475695"/>
+    <w:bookmarkEnd w:id="29"/>
+    <w:p>
+      <w:r>
+        <w:object w:dxaOrig="3533" w:dyaOrig="1762">
+          <v:shapetype id="_x0000_t75" coordsize="21600,21600" o:spt="75" o:preferrelative="t" path="m@4@5l@4@11@9@11@9@5xe" filled="f" stroked="f">
+            <v:stroke joinstyle="miter"/>
+            <v:formulas>
+              <v:f eqn="if lineDrawn pixelLineWidth 0"/>
+              <v:f eqn="sum @0 1 0"/>
+              <v:f eqn="sum 0 0 @1"/>
+              <v:f eqn="prod @2 1 2"/>
+              <v:f eqn="prod @3 21600 pixelWidth"/>
+              <v:f eqn="prod @3 21600 pixelHeight"/>
+              <v:f eqn="sum @0 0 1"/>
+              <v:f eqn="prod @6 1 2"/>
+              <v:f eqn="prod @7 21600 pixelWidth"/>
+              <v:f eqn="sum @8 21600 0"/>
+              <v:f eqn="prod @7 21600 pixelHeight"/>
+              <v:f eqn="sum @10 21600 0"/>
+            </v:formulas>
+            <v:path o:extrusionok="f" gradientshapeok="t" o:connecttype="rect"/>
+            <o:lock v:ext="edit" aspectratio="t"/>
+          </v:shapetype>
+          <v:shape id="_x0000_i1025" type="#_x0000_t75" style="width:176.55pt;height:88.3pt" o:ole="">
+            <v:imagedata r:id="rId9" o:title=""/>
+          </v:shape>
+          <o:OLEObject Type="Embed" ProgID="Excel.Sheet.12" ShapeID="_x0000_i1025" DrawAspect="Content" ObjectID="_1559476006" r:id="rId10"/>
+        </w:object>
       </w:r>
     </w:p>
     <w:p/>
@@ -4035,11 +4163,11 @@
       <w:pPr>
         <w:pStyle w:val="Ttulo2"/>
       </w:pPr>
-      <w:bookmarkStart w:id="29" w:name="_Toc485729681"/>
+      <w:bookmarkStart w:id="30" w:name="_Toc485729681"/>
       <w:r>
         <w:t>Cartas do baralho central</w:t>
       </w:r>
-      <w:bookmarkEnd w:id="29"/>
+      <w:bookmarkEnd w:id="30"/>
     </w:p>
     <w:p/>
     <w:p>
@@ -4063,7 +4191,7 @@
                     <pic:cNvPicPr/>
                   </pic:nvPicPr>
                   <pic:blipFill>
-                    <a:blip r:embed="rId10"/>
+                    <a:blip r:embed="rId11"/>
                     <a:stretch>
                       <a:fillRect/>
                     </a:stretch>
@@ -4099,23 +4227,23 @@
       <w:pPr>
         <w:pStyle w:val="Ttulo1"/>
       </w:pPr>
-      <w:bookmarkStart w:id="30" w:name="_Toc485729682"/>
+      <w:bookmarkStart w:id="31" w:name="_Toc485729682"/>
       <w:r>
         <w:lastRenderedPageBreak/>
         <w:t>Condições especiais de desempate</w:t>
       </w:r>
-      <w:bookmarkEnd w:id="30"/>
+      <w:bookmarkEnd w:id="31"/>
     </w:p>
     <w:p/>
     <w:p>
       <w:pPr>
         <w:pStyle w:val="Ttulo2"/>
       </w:pPr>
-      <w:bookmarkStart w:id="31" w:name="_Toc485729683"/>
+      <w:bookmarkStart w:id="32" w:name="_Toc485729683"/>
       <w:r>
         <w:t>Condições especiais</w:t>
       </w:r>
-      <w:bookmarkEnd w:id="31"/>
+      <w:bookmarkEnd w:id="32"/>
     </w:p>
     <w:p/>
     <w:p>
@@ -4178,44 +4306,68 @@
       <w:pPr>
         <w:pStyle w:val="Ttulo2"/>
       </w:pPr>
-      <w:bookmarkStart w:id="32" w:name="_Toc485729684"/>
+      <w:bookmarkStart w:id="33" w:name="_Toc485729684"/>
       <w:r>
         <w:t>Batalha real (</w:t>
       </w:r>
+      <w:proofErr w:type="spellStart"/>
+      <w:proofErr w:type="gramStart"/>
       <w:r>
         <w:rPr>
           <w:i/>
         </w:rPr>
         <w:t>royal</w:t>
       </w:r>
+      <w:proofErr w:type="spellEnd"/>
+      <w:proofErr w:type="gramEnd"/>
       <w:r>
         <w:rPr>
           <w:i/>
         </w:rPr>
         <w:t xml:space="preserve"> </w:t>
       </w:r>
+      <w:proofErr w:type="spellStart"/>
       <w:r>
         <w:rPr>
           <w:i/>
         </w:rPr>
         <w:t>battle</w:t>
       </w:r>
+      <w:proofErr w:type="spellEnd"/>
       <w:r>
         <w:t>)</w:t>
       </w:r>
-      <w:bookmarkEnd w:id="32"/>
+      <w:bookmarkEnd w:id="33"/>
     </w:p>
     <w:p/>
     <w:p>
       <w:r>
         <w:t xml:space="preserve">Caso nenhuma das condições de desempate funcionar, o jogo entra em </w:t>
       </w:r>
+      <w:proofErr w:type="spellStart"/>
+      <w:proofErr w:type="gramStart"/>
       <w:r>
         <w:rPr>
           <w:i/>
         </w:rPr>
-        <w:t>royal battle</w:t>
-      </w:r>
+        <w:t>royal</w:t>
+      </w:r>
+      <w:proofErr w:type="spellEnd"/>
+      <w:proofErr w:type="gramEnd"/>
+      <w:r>
+        <w:rPr>
+          <w:i/>
+        </w:rPr>
+        <w:t xml:space="preserve"> </w:t>
+      </w:r>
+      <w:proofErr w:type="spellStart"/>
+      <w:r>
+        <w:rPr>
+          <w:i/>
+        </w:rPr>
+        <w:t>battle</w:t>
+      </w:r>
+      <w:proofErr w:type="spellEnd"/>
       <w:r>
         <w:t>, ambos os jogadores vão jogar o dado e fazer movimentos até um dos jogadores não ter mais tropas.</w:t>
       </w:r>
@@ -5749,7 +5901,7 @@
 </file>
 
 <file path=customXml/itemProps1.xml><?xml version="1.0" encoding="utf-8"?>
-<ds:datastoreItem xmlns:ds="http://schemas.openxmlformats.org/officeDocument/2006/customXml" ds:itemID="{E1E92D86-BC79-4627-BED6-2EFBCACC3BCB}">
+<ds:datastoreItem xmlns:ds="http://schemas.openxmlformats.org/officeDocument/2006/customXml" ds:itemID="{72FA9D71-EBE6-4326-9595-92CBBE346B96}">
   <ds:schemaRefs>
     <ds:schemaRef ds:uri="http://schemas.openxmlformats.org/officeDocument/2006/bibliography"/>
   </ds:schemaRefs>

</xml_diff>

<commit_message>
Atualização do livro de regras
Atualização do livro de regras
</commit_message>
<xml_diff>
--- a/Board game/Regras.docx
+++ b/Board game/Regras.docx
@@ -1,6 +1,6 @@
 
 <file path=word/document.xml><?xml version="1.0" encoding="utf-8"?>
-<w:document xmlns:wpc="http://schemas.microsoft.com/office/word/2010/wordprocessingCanvas" xmlns:mc="http://schemas.openxmlformats.org/markup-compatibility/2006" xmlns:o="urn:schemas-microsoft-com:office:office" xmlns:r="http://schemas.openxmlformats.org/officeDocument/2006/relationships" xmlns:m="http://schemas.openxmlformats.org/officeDocument/2006/math" xmlns:v="urn:schemas-microsoft-com:vml" xmlns:wp14="http://schemas.microsoft.com/office/word/2010/wordprocessingDrawing" xmlns:wp="http://schemas.openxmlformats.org/drawingml/2006/wordprocessingDrawing" xmlns:w10="urn:schemas-microsoft-com:office:word" xmlns:w="http://schemas.openxmlformats.org/wordprocessingml/2006/main" xmlns:w14="http://schemas.microsoft.com/office/word/2010/wordml" xmlns:wpg="http://schemas.microsoft.com/office/word/2010/wordprocessingGroup" xmlns:wpi="http://schemas.microsoft.com/office/word/2010/wordprocessingInk" xmlns:wne="http://schemas.microsoft.com/office/word/2006/wordml" xmlns:wps="http://schemas.microsoft.com/office/word/2010/wordprocessingShape" mc:Ignorable="w14 wp14">
+<w:document xmlns:ve="http://schemas.openxmlformats.org/markup-compatibility/2006" xmlns:o="urn:schemas-microsoft-com:office:office" xmlns:r="http://schemas.openxmlformats.org/officeDocument/2006/relationships" xmlns:m="http://schemas.openxmlformats.org/officeDocument/2006/math" xmlns:v="urn:schemas-microsoft-com:vml" xmlns:wp="http://schemas.openxmlformats.org/drawingml/2006/wordprocessingDrawing" xmlns:w10="urn:schemas-microsoft-com:office:word" xmlns:w="http://schemas.openxmlformats.org/wordprocessingml/2006/main" xmlns:wne="http://schemas.microsoft.com/office/word/2006/wordml">
   <w:body>
     <w:p>
       <w:pPr>
@@ -52,10 +52,10 @@
           <w:noProof/>
         </w:rPr>
         <w:drawing>
-          <wp:inline distT="0" distB="0" distL="0" distR="0" wp14:anchorId="2B284D37" wp14:editId="4426F5D8">
-            <wp:extent cx="1057275" cy="1381125"/>
-            <wp:effectExtent l="0" t="0" r="9525" b="0"/>
-            <wp:docPr id="2" name="Imagem 2"/>
+          <wp:inline distT="0" distB="0" distL="0" distR="0">
+            <wp:extent cx="3808730" cy="3808730"/>
+            <wp:effectExtent l="19050" t="0" r="1270" b="0"/>
+            <wp:docPr id="20" name="Imagem 20"/>
             <wp:cNvGraphicFramePr>
               <a:graphicFrameLocks xmlns:a="http://schemas.openxmlformats.org/drawingml/2006/main" noChangeAspect="1"/>
             </wp:cNvGraphicFramePr>
@@ -63,23 +63,33 @@
               <a:graphicData uri="http://schemas.openxmlformats.org/drawingml/2006/picture">
                 <pic:pic xmlns:pic="http://schemas.openxmlformats.org/drawingml/2006/picture">
                   <pic:nvPicPr>
-                    <pic:cNvPr id="0" name=""/>
-                    <pic:cNvPicPr/>
+                    <pic:cNvPr id="0" name="Picture 20"/>
+                    <pic:cNvPicPr>
+                      <a:picLocks noChangeAspect="1" noChangeArrowheads="1"/>
+                    </pic:cNvPicPr>
                   </pic:nvPicPr>
                   <pic:blipFill>
-                    <a:blip r:embed="rId7"/>
+                    <a:blip r:embed="rId6" cstate="print"/>
+                    <a:srcRect/>
                     <a:stretch>
                       <a:fillRect/>
                     </a:stretch>
                   </pic:blipFill>
-                  <pic:spPr>
+                  <pic:spPr bwMode="auto">
                     <a:xfrm>
                       <a:off x="0" y="0"/>
-                      <a:ext cx="1057275" cy="1381125"/>
+                      <a:ext cx="3808730" cy="3808730"/>
                     </a:xfrm>
                     <a:prstGeom prst="rect">
                       <a:avLst/>
                     </a:prstGeom>
+                    <a:noFill/>
+                    <a:ln w="9525">
+                      <a:noFill/>
+                      <a:miter lim="800000"/>
+                      <a:headEnd/>
+                      <a:tailEnd/>
+                    </a:ln>
                   </pic:spPr>
                 </pic:pic>
               </a:graphicData>
@@ -99,12 +109,14 @@
         <w:rPr>
           <w:sz w:val="28"/>
           <w:szCs w:val="28"/>
+          <w:lang w:val="es-ES"/>
         </w:rPr>
       </w:pPr>
       <w:r>
         <w:rPr>
           <w:sz w:val="28"/>
           <w:szCs w:val="28"/>
+          <w:lang w:val="es-ES"/>
         </w:rPr>
         <w:t>Criadores:</w:t>
       </w:r>
@@ -116,19 +128,24 @@
         <w:rPr>
           <w:sz w:val="28"/>
           <w:szCs w:val="28"/>
-        </w:rPr>
-      </w:pPr>
+          <w:lang w:val="es-ES"/>
+        </w:rPr>
+      </w:pPr>
+      <w:proofErr w:type="spellStart"/>
       <w:r>
         <w:rPr>
           <w:sz w:val="28"/>
           <w:szCs w:val="28"/>
+          <w:lang w:val="es-ES"/>
         </w:rPr>
         <w:t>Éder</w:t>
       </w:r>
+      <w:proofErr w:type="spellEnd"/>
       <w:r>
         <w:rPr>
           <w:sz w:val="28"/>
           <w:szCs w:val="28"/>
+          <w:lang w:val="es-ES"/>
         </w:rPr>
         <w:t xml:space="preserve"> </w:t>
       </w:r>
@@ -137,6 +154,7 @@
         <w:rPr>
           <w:sz w:val="28"/>
           <w:szCs w:val="28"/>
+          <w:lang w:val="es-ES"/>
         </w:rPr>
         <w:t>Rösner</w:t>
       </w:r>
@@ -145,9 +163,20 @@
         <w:rPr>
           <w:sz w:val="28"/>
           <w:szCs w:val="28"/>
-        </w:rPr>
-        <w:t xml:space="preserve"> de Macêdo</w:t>
-      </w:r>
+          <w:lang w:val="es-ES"/>
+        </w:rPr>
+        <w:t xml:space="preserve"> de </w:t>
+      </w:r>
+      <w:proofErr w:type="spellStart"/>
+      <w:r>
+        <w:rPr>
+          <w:sz w:val="28"/>
+          <w:szCs w:val="28"/>
+          <w:lang w:val="es-ES"/>
+        </w:rPr>
+        <w:t>Macêdo</w:t>
+      </w:r>
+      <w:proofErr w:type="spellEnd"/>
     </w:p>
     <w:p>
       <w:pPr>
@@ -156,12 +185,14 @@
         <w:rPr>
           <w:sz w:val="28"/>
           <w:szCs w:val="28"/>
+          <w:lang w:val="es-ES"/>
         </w:rPr>
       </w:pPr>
       <w:r>
         <w:rPr>
           <w:sz w:val="28"/>
           <w:szCs w:val="28"/>
+          <w:lang w:val="es-ES"/>
         </w:rPr>
         <w:t xml:space="preserve">Gabriel </w:t>
       </w:r>
@@ -169,16 +200,20 @@
         <w:rPr>
           <w:sz w:val="28"/>
           <w:szCs w:val="28"/>
+          <w:lang w:val="es-ES"/>
         </w:rPr>
         <w:t xml:space="preserve">Marshall </w:t>
       </w:r>
+      <w:proofErr w:type="spellStart"/>
       <w:r>
         <w:rPr>
           <w:sz w:val="28"/>
           <w:szCs w:val="28"/>
+          <w:lang w:val="es-ES"/>
         </w:rPr>
         <w:t>Rebello</w:t>
       </w:r>
+      <w:proofErr w:type="spellEnd"/>
     </w:p>
     <w:p>
       <w:pPr>
@@ -3036,7 +3071,7 @@
           <w:noProof/>
         </w:rPr>
         <w:drawing>
-          <wp:inline distT="0" distB="0" distL="0" distR="0" wp14:anchorId="255F6AF4" wp14:editId="5896D9AC">
+          <wp:inline distT="0" distB="0" distL="0" distR="0">
             <wp:extent cx="5400040" cy="5400040"/>
             <wp:effectExtent l="0" t="0" r="0" b="0"/>
             <wp:docPr id="1" name="Imagem 1"/>
@@ -3051,7 +3086,7 @@
                     <pic:cNvPicPr/>
                   </pic:nvPicPr>
                   <pic:blipFill>
-                    <a:blip r:embed="rId8"/>
+                    <a:blip r:embed="rId7" cstate="print"/>
                     <a:stretch>
                       <a:fillRect/>
                     </a:stretch>
@@ -4146,9 +4181,9 @@
             <o:lock v:ext="edit" aspectratio="t"/>
           </v:shapetype>
           <v:shape id="_x0000_i1025" type="#_x0000_t75" style="width:176.55pt;height:88.3pt" o:ole="">
-            <v:imagedata r:id="rId9" o:title=""/>
+            <v:imagedata r:id="rId8" o:title=""/>
           </v:shape>
-          <o:OLEObject Type="Embed" ProgID="Excel.Sheet.12" ShapeID="_x0000_i1025" DrawAspect="Content" ObjectID="_1559476006" r:id="rId10"/>
+          <o:OLEObject Type="Embed" ProgID="Excel.Sheet.12" ShapeID="_x0000_i1025" DrawAspect="Content" ObjectID="_1559502593" r:id="rId9"/>
         </w:object>
       </w:r>
     </w:p>
@@ -4176,7 +4211,7 @@
           <w:noProof/>
         </w:rPr>
         <w:drawing>
-          <wp:inline distT="0" distB="0" distL="0" distR="0" wp14:anchorId="6B6E4F1B" wp14:editId="01DDB281">
+          <wp:inline distT="0" distB="0" distL="0" distR="0">
             <wp:extent cx="5400040" cy="2892486"/>
             <wp:effectExtent l="0" t="0" r="0" b="3175"/>
             <wp:docPr id="5" name="Imagem 5"/>
@@ -4191,7 +4226,7 @@
                     <pic:cNvPicPr/>
                   </pic:nvPicPr>
                   <pic:blipFill>
-                    <a:blip r:embed="rId11"/>
+                    <a:blip r:embed="rId10" cstate="print"/>
                     <a:stretch>
                       <a:fillRect/>
                     </a:stretch>
@@ -4395,7 +4430,7 @@
 </file>
 
 <file path=word/numbering.xml><?xml version="1.0" encoding="utf-8"?>
-<w:numbering xmlns:wpc="http://schemas.microsoft.com/office/word/2010/wordprocessingCanvas" xmlns:mc="http://schemas.openxmlformats.org/markup-compatibility/2006" xmlns:o="urn:schemas-microsoft-com:office:office" xmlns:r="http://schemas.openxmlformats.org/officeDocument/2006/relationships" xmlns:m="http://schemas.openxmlformats.org/officeDocument/2006/math" xmlns:v="urn:schemas-microsoft-com:vml" xmlns:wp14="http://schemas.microsoft.com/office/word/2010/wordprocessingDrawing" xmlns:wp="http://schemas.openxmlformats.org/drawingml/2006/wordprocessingDrawing" xmlns:w10="urn:schemas-microsoft-com:office:word" xmlns:w="http://schemas.openxmlformats.org/wordprocessingml/2006/main" xmlns:w14="http://schemas.microsoft.com/office/word/2010/wordml" xmlns:wpg="http://schemas.microsoft.com/office/word/2010/wordprocessingGroup" xmlns:wpi="http://schemas.microsoft.com/office/word/2010/wordprocessingInk" xmlns:wne="http://schemas.microsoft.com/office/word/2006/wordml" xmlns:wps="http://schemas.microsoft.com/office/word/2010/wordprocessingShape" mc:Ignorable="w14 wp14">
+<w:numbering xmlns:ve="http://schemas.openxmlformats.org/markup-compatibility/2006" xmlns:o="urn:schemas-microsoft-com:office:office" xmlns:r="http://schemas.openxmlformats.org/officeDocument/2006/relationships" xmlns:m="http://schemas.openxmlformats.org/officeDocument/2006/math" xmlns:v="urn:schemas-microsoft-com:vml" xmlns:wp="http://schemas.openxmlformats.org/drawingml/2006/wordprocessingDrawing" xmlns:w10="urn:schemas-microsoft-com:office:word" xmlns:w="http://schemas.openxmlformats.org/wordprocessingml/2006/main" xmlns:wne="http://schemas.microsoft.com/office/word/2006/wordml">
   <w:abstractNum w:abstractNumId="0">
     <w:nsid w:val="01B9488E"/>
     <w:multiLevelType w:val="hybridMultilevel"/>
@@ -4814,7 +4849,7 @@
 </file>
 
 <file path=word/styles.xml><?xml version="1.0" encoding="utf-8"?>
-<w:styles xmlns:mc="http://schemas.openxmlformats.org/markup-compatibility/2006" xmlns:r="http://schemas.openxmlformats.org/officeDocument/2006/relationships" xmlns:w="http://schemas.openxmlformats.org/wordprocessingml/2006/main" xmlns:w14="http://schemas.microsoft.com/office/word/2010/wordml" mc:Ignorable="w14">
+<w:styles xmlns:r="http://schemas.openxmlformats.org/officeDocument/2006/relationships" xmlns:w="http://schemas.openxmlformats.org/wordprocessingml/2006/main">
   <w:docDefaults>
     <w:rPrDefault>
       <w:rPr>
@@ -5043,6 +5078,7 @@
     <w:uiPriority w:val="99"/>
     <w:semiHidden/>
     <w:unhideWhenUsed/>
+    <w:qFormat/>
     <w:tblPr>
       <w:tblInd w:w="0" w:type="dxa"/>
       <w:tblCellMar>
@@ -5901,7 +5937,7 @@
 </file>
 
 <file path=customXml/itemProps1.xml><?xml version="1.0" encoding="utf-8"?>
-<ds:datastoreItem xmlns:ds="http://schemas.openxmlformats.org/officeDocument/2006/customXml" ds:itemID="{72FA9D71-EBE6-4326-9595-92CBBE346B96}">
+<ds:datastoreItem xmlns:ds="http://schemas.openxmlformats.org/officeDocument/2006/customXml" ds:itemID="{4BE45C8F-23AB-46BF-BF1D-52CCE5AD28DB}">
   <ds:schemaRefs>
     <ds:schemaRef ds:uri="http://schemas.openxmlformats.org/officeDocument/2006/bibliography"/>
   </ds:schemaRefs>

</xml_diff>

<commit_message>
Segunda atualização do livro de regras
Segunda atualização do livro de regras
</commit_message>
<xml_diff>
--- a/Board game/Regras.docx
+++ b/Board game/Regras.docx
@@ -69,7 +69,7 @@
                     </pic:cNvPicPr>
                   </pic:nvPicPr>
                   <pic:blipFill>
-                    <a:blip r:embed="rId6" cstate="print"/>
+                    <a:blip r:embed="rId8" cstate="print"/>
                     <a:srcRect/>
                     <a:stretch>
                       <a:fillRect/>
@@ -322,31 +322,17 @@
         <w:pStyle w:val="Ttulo1"/>
       </w:pPr>
       <w:bookmarkStart w:id="0" w:name="_Toc485729653"/>
+      <w:bookmarkStart w:id="1" w:name="_Toc485761721"/>
+      <w:bookmarkStart w:id="2" w:name="_Toc485761798"/>
       <w:r>
         <w:lastRenderedPageBreak/>
         <w:t>Sumário</w:t>
       </w:r>
+      <w:bookmarkStart w:id="3" w:name="_GoBack"/>
       <w:bookmarkEnd w:id="0"/>
-    </w:p>
-    <w:bookmarkStart w:id="1" w:name="_GoBack"/>
-    <w:bookmarkEnd w:id="1"/>
-    <w:p>
-      <w:pPr>
-        <w:rPr>
-          <w:rFonts w:asciiTheme="minorHAnsi" w:hAnsiTheme="minorHAnsi"/>
-          <w:noProof/>
-          <w:color w:val="auto"/>
-        </w:rPr>
-      </w:pPr>
-      <w:r>
-        <w:fldChar w:fldCharType="begin"/>
-      </w:r>
-      <w:r>
-        <w:instrText xml:space="preserve"> TOC \o "1-3" \h \z \u </w:instrText>
-      </w:r>
-      <w:r>
-        <w:fldChar w:fldCharType="separate"/>
-      </w:r>
+      <w:bookmarkEnd w:id="1"/>
+      <w:bookmarkEnd w:id="2"/>
+      <w:bookmarkEnd w:id="3"/>
     </w:p>
     <w:p>
       <w:pPr>
@@ -358,15 +344,38 @@
           <w:rFonts w:asciiTheme="minorHAnsi" w:hAnsiTheme="minorHAnsi"/>
           <w:noProof/>
           <w:color w:val="auto"/>
-          <w:szCs w:val="24"/>
-        </w:rPr>
-      </w:pPr>
-      <w:hyperlink w:anchor="_Toc485729654" w:history="1">
+          <w:sz w:val="22"/>
+        </w:rPr>
+      </w:pPr>
+      <w:r>
+        <w:fldChar w:fldCharType="begin"/>
+      </w:r>
+      <w:r>
+        <w:instrText xml:space="preserve"> TOC \o "1-3" \h \z \u </w:instrText>
+      </w:r>
+      <w:r>
+        <w:fldChar w:fldCharType="separate"/>
+      </w:r>
+      <w:hyperlink w:anchor="_Toc485761798" w:history="1"/>
+    </w:p>
+    <w:p>
+      <w:pPr>
+        <w:pStyle w:val="Sumrio1"/>
+        <w:tabs>
+          <w:tab w:val="right" w:leader="dot" w:pos="8494"/>
+        </w:tabs>
+        <w:rPr>
+          <w:rFonts w:asciiTheme="minorHAnsi" w:hAnsiTheme="minorHAnsi"/>
+          <w:noProof/>
+          <w:color w:val="auto"/>
+          <w:sz w:val="22"/>
+        </w:rPr>
+      </w:pPr>
+      <w:hyperlink w:anchor="_Toc485761799" w:history="1">
         <w:r>
           <w:rPr>
             <w:rStyle w:val="Hyperlink"/>
             <w:noProof/>
-            <w:szCs w:val="24"/>
           </w:rPr>
           <w:t>Resumo do jogo</w:t>
         </w:r>
@@ -374,7 +383,6 @@
           <w:rPr>
             <w:noProof/>
             <w:webHidden/>
-            <w:szCs w:val="24"/>
           </w:rPr>
           <w:tab/>
         </w:r>
@@ -382,7 +390,6 @@
           <w:rPr>
             <w:noProof/>
             <w:webHidden/>
-            <w:szCs w:val="24"/>
           </w:rPr>
           <w:fldChar w:fldCharType="begin"/>
         </w:r>
@@ -390,22 +397,19 @@
           <w:rPr>
             <w:noProof/>
             <w:webHidden/>
-            <w:szCs w:val="24"/>
-          </w:rPr>
-          <w:instrText xml:space="preserve"> PAGEREF _Toc485729654 \h </w:instrText>
-        </w:r>
-        <w:r>
-          <w:rPr>
-            <w:noProof/>
-            <w:webHidden/>
-            <w:szCs w:val="24"/>
-          </w:rPr>
-        </w:r>
-        <w:r>
-          <w:rPr>
-            <w:noProof/>
-            <w:webHidden/>
-            <w:szCs w:val="24"/>
+          </w:rPr>
+          <w:instrText xml:space="preserve"> PAGEREF _Toc485761799 \h </w:instrText>
+        </w:r>
+        <w:r>
+          <w:rPr>
+            <w:noProof/>
+            <w:webHidden/>
+          </w:rPr>
+        </w:r>
+        <w:r>
+          <w:rPr>
+            <w:noProof/>
+            <w:webHidden/>
           </w:rPr>
           <w:fldChar w:fldCharType="separate"/>
         </w:r>
@@ -413,7 +417,6 @@
           <w:rPr>
             <w:noProof/>
             <w:webHidden/>
-            <w:szCs w:val="24"/>
           </w:rPr>
           <w:t>3</w:t>
         </w:r>
@@ -421,7 +424,6 @@
           <w:rPr>
             <w:noProof/>
             <w:webHidden/>
-            <w:szCs w:val="24"/>
           </w:rPr>
           <w:fldChar w:fldCharType="end"/>
         </w:r>
@@ -437,15 +439,14 @@
           <w:rFonts w:asciiTheme="minorHAnsi" w:hAnsiTheme="minorHAnsi"/>
           <w:noProof/>
           <w:color w:val="auto"/>
-          <w:szCs w:val="24"/>
-        </w:rPr>
-      </w:pPr>
-      <w:hyperlink w:anchor="_Toc485729655" w:history="1">
+          <w:sz w:val="22"/>
+        </w:rPr>
+      </w:pPr>
+      <w:hyperlink w:anchor="_Toc485761800" w:history="1">
         <w:r>
           <w:rPr>
             <w:rStyle w:val="Hyperlink"/>
             <w:noProof/>
-            <w:szCs w:val="24"/>
           </w:rPr>
           <w:t>Detalhes do jogo</w:t>
         </w:r>
@@ -453,7 +454,6 @@
           <w:rPr>
             <w:noProof/>
             <w:webHidden/>
-            <w:szCs w:val="24"/>
           </w:rPr>
           <w:tab/>
         </w:r>
@@ -461,7 +461,6 @@
           <w:rPr>
             <w:noProof/>
             <w:webHidden/>
-            <w:szCs w:val="24"/>
           </w:rPr>
           <w:fldChar w:fldCharType="begin"/>
         </w:r>
@@ -469,22 +468,19 @@
           <w:rPr>
             <w:noProof/>
             <w:webHidden/>
-            <w:szCs w:val="24"/>
-          </w:rPr>
-          <w:instrText xml:space="preserve"> PAGEREF _Toc485729655 \h </w:instrText>
-        </w:r>
-        <w:r>
-          <w:rPr>
-            <w:noProof/>
-            <w:webHidden/>
-            <w:szCs w:val="24"/>
-          </w:rPr>
-        </w:r>
-        <w:r>
-          <w:rPr>
-            <w:noProof/>
-            <w:webHidden/>
-            <w:szCs w:val="24"/>
+          </w:rPr>
+          <w:instrText xml:space="preserve"> PAGEREF _Toc485761800 \h </w:instrText>
+        </w:r>
+        <w:r>
+          <w:rPr>
+            <w:noProof/>
+            <w:webHidden/>
+          </w:rPr>
+        </w:r>
+        <w:r>
+          <w:rPr>
+            <w:noProof/>
+            <w:webHidden/>
           </w:rPr>
           <w:fldChar w:fldCharType="separate"/>
         </w:r>
@@ -492,7 +488,6 @@
           <w:rPr>
             <w:noProof/>
             <w:webHidden/>
-            <w:szCs w:val="24"/>
           </w:rPr>
           <w:t>3</w:t>
         </w:r>
@@ -500,7 +495,6 @@
           <w:rPr>
             <w:noProof/>
             <w:webHidden/>
-            <w:szCs w:val="24"/>
           </w:rPr>
           <w:fldChar w:fldCharType="end"/>
         </w:r>
@@ -516,15 +510,14 @@
           <w:rFonts w:asciiTheme="minorHAnsi" w:hAnsiTheme="minorHAnsi"/>
           <w:noProof/>
           <w:color w:val="auto"/>
-          <w:szCs w:val="24"/>
-        </w:rPr>
-      </w:pPr>
-      <w:hyperlink w:anchor="_Toc485729656" w:history="1">
+          <w:sz w:val="22"/>
+        </w:rPr>
+      </w:pPr>
+      <w:hyperlink w:anchor="_Toc485761801" w:history="1">
         <w:r>
           <w:rPr>
             <w:rStyle w:val="Hyperlink"/>
             <w:noProof/>
-            <w:szCs w:val="24"/>
           </w:rPr>
           <w:t>Peças totais</w:t>
         </w:r>
@@ -532,7 +525,6 @@
           <w:rPr>
             <w:noProof/>
             <w:webHidden/>
-            <w:szCs w:val="24"/>
           </w:rPr>
           <w:tab/>
         </w:r>
@@ -540,7 +532,6 @@
           <w:rPr>
             <w:noProof/>
             <w:webHidden/>
-            <w:szCs w:val="24"/>
           </w:rPr>
           <w:fldChar w:fldCharType="begin"/>
         </w:r>
@@ -548,22 +539,19 @@
           <w:rPr>
             <w:noProof/>
             <w:webHidden/>
-            <w:szCs w:val="24"/>
-          </w:rPr>
-          <w:instrText xml:space="preserve"> PAGEREF _Toc485729656 \h </w:instrText>
-        </w:r>
-        <w:r>
-          <w:rPr>
-            <w:noProof/>
-            <w:webHidden/>
-            <w:szCs w:val="24"/>
-          </w:rPr>
-        </w:r>
-        <w:r>
-          <w:rPr>
-            <w:noProof/>
-            <w:webHidden/>
-            <w:szCs w:val="24"/>
+          </w:rPr>
+          <w:instrText xml:space="preserve"> PAGEREF _Toc485761801 \h </w:instrText>
+        </w:r>
+        <w:r>
+          <w:rPr>
+            <w:noProof/>
+            <w:webHidden/>
+          </w:rPr>
+        </w:r>
+        <w:r>
+          <w:rPr>
+            <w:noProof/>
+            <w:webHidden/>
           </w:rPr>
           <w:fldChar w:fldCharType="separate"/>
         </w:r>
@@ -571,7 +559,6 @@
           <w:rPr>
             <w:noProof/>
             <w:webHidden/>
-            <w:szCs w:val="24"/>
           </w:rPr>
           <w:t>3</w:t>
         </w:r>
@@ -579,7 +566,6 @@
           <w:rPr>
             <w:noProof/>
             <w:webHidden/>
-            <w:szCs w:val="24"/>
           </w:rPr>
           <w:fldChar w:fldCharType="end"/>
         </w:r>
@@ -595,15 +581,14 @@
           <w:rFonts w:asciiTheme="minorHAnsi" w:hAnsiTheme="minorHAnsi"/>
           <w:noProof/>
           <w:color w:val="auto"/>
-          <w:szCs w:val="24"/>
-        </w:rPr>
-      </w:pPr>
-      <w:hyperlink w:anchor="_Toc485729657" w:history="1">
+          <w:sz w:val="22"/>
+        </w:rPr>
+      </w:pPr>
+      <w:hyperlink w:anchor="_Toc485761802" w:history="1">
         <w:r>
           <w:rPr>
             <w:rStyle w:val="Hyperlink"/>
             <w:noProof/>
-            <w:szCs w:val="24"/>
           </w:rPr>
           <w:t>Montagem do tabuleiro</w:t>
         </w:r>
@@ -611,7 +596,6 @@
           <w:rPr>
             <w:noProof/>
             <w:webHidden/>
-            <w:szCs w:val="24"/>
           </w:rPr>
           <w:tab/>
         </w:r>
@@ -619,7 +603,6 @@
           <w:rPr>
             <w:noProof/>
             <w:webHidden/>
-            <w:szCs w:val="24"/>
           </w:rPr>
           <w:fldChar w:fldCharType="begin"/>
         </w:r>
@@ -627,22 +610,19 @@
           <w:rPr>
             <w:noProof/>
             <w:webHidden/>
-            <w:szCs w:val="24"/>
-          </w:rPr>
-          <w:instrText xml:space="preserve"> PAGEREF _Toc485729657 \h </w:instrText>
-        </w:r>
-        <w:r>
-          <w:rPr>
-            <w:noProof/>
-            <w:webHidden/>
-            <w:szCs w:val="24"/>
-          </w:rPr>
-        </w:r>
-        <w:r>
-          <w:rPr>
-            <w:noProof/>
-            <w:webHidden/>
-            <w:szCs w:val="24"/>
+          </w:rPr>
+          <w:instrText xml:space="preserve"> PAGEREF _Toc485761802 \h </w:instrText>
+        </w:r>
+        <w:r>
+          <w:rPr>
+            <w:noProof/>
+            <w:webHidden/>
+          </w:rPr>
+        </w:r>
+        <w:r>
+          <w:rPr>
+            <w:noProof/>
+            <w:webHidden/>
           </w:rPr>
           <w:fldChar w:fldCharType="separate"/>
         </w:r>
@@ -650,7 +630,6 @@
           <w:rPr>
             <w:noProof/>
             <w:webHidden/>
-            <w:szCs w:val="24"/>
           </w:rPr>
           <w:t>3</w:t>
         </w:r>
@@ -658,7 +637,6 @@
           <w:rPr>
             <w:noProof/>
             <w:webHidden/>
-            <w:szCs w:val="24"/>
           </w:rPr>
           <w:fldChar w:fldCharType="end"/>
         </w:r>
@@ -674,15 +652,14 @@
           <w:rFonts w:asciiTheme="minorHAnsi" w:hAnsiTheme="minorHAnsi"/>
           <w:noProof/>
           <w:color w:val="auto"/>
-          <w:szCs w:val="24"/>
-        </w:rPr>
-      </w:pPr>
-      <w:hyperlink w:anchor="_Toc485729658" w:history="1">
+          <w:sz w:val="22"/>
+        </w:rPr>
+      </w:pPr>
+      <w:hyperlink w:anchor="_Toc485761803" w:history="1">
         <w:r>
           <w:rPr>
             <w:rStyle w:val="Hyperlink"/>
             <w:noProof/>
-            <w:szCs w:val="24"/>
           </w:rPr>
           <w:t>O Tabuleiro</w:t>
         </w:r>
@@ -690,7 +667,6 @@
           <w:rPr>
             <w:noProof/>
             <w:webHidden/>
-            <w:szCs w:val="24"/>
           </w:rPr>
           <w:tab/>
         </w:r>
@@ -698,7 +674,6 @@
           <w:rPr>
             <w:noProof/>
             <w:webHidden/>
-            <w:szCs w:val="24"/>
           </w:rPr>
           <w:fldChar w:fldCharType="begin"/>
         </w:r>
@@ -706,22 +681,19 @@
           <w:rPr>
             <w:noProof/>
             <w:webHidden/>
-            <w:szCs w:val="24"/>
-          </w:rPr>
-          <w:instrText xml:space="preserve"> PAGEREF _Toc485729658 \h </w:instrText>
-        </w:r>
-        <w:r>
-          <w:rPr>
-            <w:noProof/>
-            <w:webHidden/>
-            <w:szCs w:val="24"/>
-          </w:rPr>
-        </w:r>
-        <w:r>
-          <w:rPr>
-            <w:noProof/>
-            <w:webHidden/>
-            <w:szCs w:val="24"/>
+          </w:rPr>
+          <w:instrText xml:space="preserve"> PAGEREF _Toc485761803 \h </w:instrText>
+        </w:r>
+        <w:r>
+          <w:rPr>
+            <w:noProof/>
+            <w:webHidden/>
+          </w:rPr>
+        </w:r>
+        <w:r>
+          <w:rPr>
+            <w:noProof/>
+            <w:webHidden/>
           </w:rPr>
           <w:fldChar w:fldCharType="separate"/>
         </w:r>
@@ -729,7 +701,6 @@
           <w:rPr>
             <w:noProof/>
             <w:webHidden/>
-            <w:szCs w:val="24"/>
           </w:rPr>
           <w:t>4</w:t>
         </w:r>
@@ -737,7 +708,6 @@
           <w:rPr>
             <w:noProof/>
             <w:webHidden/>
-            <w:szCs w:val="24"/>
           </w:rPr>
           <w:fldChar w:fldCharType="end"/>
         </w:r>
@@ -753,15 +723,14 @@
           <w:rFonts w:asciiTheme="minorHAnsi" w:hAnsiTheme="minorHAnsi"/>
           <w:noProof/>
           <w:color w:val="auto"/>
-          <w:szCs w:val="24"/>
-        </w:rPr>
-      </w:pPr>
-      <w:hyperlink w:anchor="_Toc485729659" w:history="1">
+          <w:sz w:val="22"/>
+        </w:rPr>
+      </w:pPr>
+      <w:hyperlink w:anchor="_Toc485761804" w:history="1">
         <w:r>
           <w:rPr>
             <w:rStyle w:val="Hyperlink"/>
             <w:noProof/>
-            <w:szCs w:val="24"/>
           </w:rPr>
           <w:t>Áreas coloridas</w:t>
         </w:r>
@@ -769,7 +738,6 @@
           <w:rPr>
             <w:noProof/>
             <w:webHidden/>
-            <w:szCs w:val="24"/>
           </w:rPr>
           <w:tab/>
         </w:r>
@@ -777,7 +745,6 @@
           <w:rPr>
             <w:noProof/>
             <w:webHidden/>
-            <w:szCs w:val="24"/>
           </w:rPr>
           <w:fldChar w:fldCharType="begin"/>
         </w:r>
@@ -785,22 +752,19 @@
           <w:rPr>
             <w:noProof/>
             <w:webHidden/>
-            <w:szCs w:val="24"/>
-          </w:rPr>
-          <w:instrText xml:space="preserve"> PAGEREF _Toc485729659 \h </w:instrText>
-        </w:r>
-        <w:r>
-          <w:rPr>
-            <w:noProof/>
-            <w:webHidden/>
-            <w:szCs w:val="24"/>
-          </w:rPr>
-        </w:r>
-        <w:r>
-          <w:rPr>
-            <w:noProof/>
-            <w:webHidden/>
-            <w:szCs w:val="24"/>
+          </w:rPr>
+          <w:instrText xml:space="preserve"> PAGEREF _Toc485761804 \h </w:instrText>
+        </w:r>
+        <w:r>
+          <w:rPr>
+            <w:noProof/>
+            <w:webHidden/>
+          </w:rPr>
+        </w:r>
+        <w:r>
+          <w:rPr>
+            <w:noProof/>
+            <w:webHidden/>
           </w:rPr>
           <w:fldChar w:fldCharType="separate"/>
         </w:r>
@@ -808,7 +772,6 @@
           <w:rPr>
             <w:noProof/>
             <w:webHidden/>
-            <w:szCs w:val="24"/>
           </w:rPr>
           <w:t>4</w:t>
         </w:r>
@@ -816,7 +779,6 @@
           <w:rPr>
             <w:noProof/>
             <w:webHidden/>
-            <w:szCs w:val="24"/>
           </w:rPr>
           <w:fldChar w:fldCharType="end"/>
         </w:r>
@@ -832,15 +794,14 @@
           <w:rFonts w:asciiTheme="minorHAnsi" w:hAnsiTheme="minorHAnsi"/>
           <w:noProof/>
           <w:color w:val="auto"/>
-          <w:szCs w:val="24"/>
-        </w:rPr>
-      </w:pPr>
-      <w:hyperlink w:anchor="_Toc485729660" w:history="1">
+          <w:sz w:val="22"/>
+        </w:rPr>
+      </w:pPr>
+      <w:hyperlink w:anchor="_Toc485761805" w:history="1">
         <w:r>
           <w:rPr>
             <w:rStyle w:val="Hyperlink"/>
             <w:noProof/>
-            <w:szCs w:val="24"/>
           </w:rPr>
           <w:t>Castelos</w:t>
         </w:r>
@@ -848,7 +809,6 @@
           <w:rPr>
             <w:noProof/>
             <w:webHidden/>
-            <w:szCs w:val="24"/>
           </w:rPr>
           <w:tab/>
         </w:r>
@@ -856,7 +816,6 @@
           <w:rPr>
             <w:noProof/>
             <w:webHidden/>
-            <w:szCs w:val="24"/>
           </w:rPr>
           <w:fldChar w:fldCharType="begin"/>
         </w:r>
@@ -864,22 +823,19 @@
           <w:rPr>
             <w:noProof/>
             <w:webHidden/>
-            <w:szCs w:val="24"/>
-          </w:rPr>
-          <w:instrText xml:space="preserve"> PAGEREF _Toc485729660 \h </w:instrText>
-        </w:r>
-        <w:r>
-          <w:rPr>
-            <w:noProof/>
-            <w:webHidden/>
-            <w:szCs w:val="24"/>
-          </w:rPr>
-        </w:r>
-        <w:r>
-          <w:rPr>
-            <w:noProof/>
-            <w:webHidden/>
-            <w:szCs w:val="24"/>
+          </w:rPr>
+          <w:instrText xml:space="preserve"> PAGEREF _Toc485761805 \h </w:instrText>
+        </w:r>
+        <w:r>
+          <w:rPr>
+            <w:noProof/>
+            <w:webHidden/>
+          </w:rPr>
+        </w:r>
+        <w:r>
+          <w:rPr>
+            <w:noProof/>
+            <w:webHidden/>
           </w:rPr>
           <w:fldChar w:fldCharType="separate"/>
         </w:r>
@@ -887,15 +843,13 @@
           <w:rPr>
             <w:noProof/>
             <w:webHidden/>
-            <w:szCs w:val="24"/>
-          </w:rPr>
-          <w:t>4</w:t>
-        </w:r>
-        <w:r>
-          <w:rPr>
-            <w:noProof/>
-            <w:webHidden/>
-            <w:szCs w:val="24"/>
+          </w:rPr>
+          <w:t>5</w:t>
+        </w:r>
+        <w:r>
+          <w:rPr>
+            <w:noProof/>
+            <w:webHidden/>
           </w:rPr>
           <w:fldChar w:fldCharType="end"/>
         </w:r>
@@ -911,15 +865,14 @@
           <w:rFonts w:asciiTheme="minorHAnsi" w:hAnsiTheme="minorHAnsi"/>
           <w:noProof/>
           <w:color w:val="auto"/>
-          <w:szCs w:val="24"/>
-        </w:rPr>
-      </w:pPr>
-      <w:hyperlink w:anchor="_Toc485729661" w:history="1">
+          <w:sz w:val="22"/>
+        </w:rPr>
+      </w:pPr>
+      <w:hyperlink w:anchor="_Toc485761806" w:history="1">
         <w:r>
           <w:rPr>
             <w:rStyle w:val="Hyperlink"/>
             <w:noProof/>
-            <w:szCs w:val="24"/>
           </w:rPr>
           <w:t>Setores com escudo</w:t>
         </w:r>
@@ -927,7 +880,6 @@
           <w:rPr>
             <w:noProof/>
             <w:webHidden/>
-            <w:szCs w:val="24"/>
           </w:rPr>
           <w:tab/>
         </w:r>
@@ -935,7 +887,6 @@
           <w:rPr>
             <w:noProof/>
             <w:webHidden/>
-            <w:szCs w:val="24"/>
           </w:rPr>
           <w:fldChar w:fldCharType="begin"/>
         </w:r>
@@ -943,22 +894,19 @@
           <w:rPr>
             <w:noProof/>
             <w:webHidden/>
-            <w:szCs w:val="24"/>
-          </w:rPr>
-          <w:instrText xml:space="preserve"> PAGEREF _Toc485729661 \h </w:instrText>
-        </w:r>
-        <w:r>
-          <w:rPr>
-            <w:noProof/>
-            <w:webHidden/>
-            <w:szCs w:val="24"/>
-          </w:rPr>
-        </w:r>
-        <w:r>
-          <w:rPr>
-            <w:noProof/>
-            <w:webHidden/>
-            <w:szCs w:val="24"/>
+          </w:rPr>
+          <w:instrText xml:space="preserve"> PAGEREF _Toc485761806 \h </w:instrText>
+        </w:r>
+        <w:r>
+          <w:rPr>
+            <w:noProof/>
+            <w:webHidden/>
+          </w:rPr>
+        </w:r>
+        <w:r>
+          <w:rPr>
+            <w:noProof/>
+            <w:webHidden/>
           </w:rPr>
           <w:fldChar w:fldCharType="separate"/>
         </w:r>
@@ -966,7 +914,6 @@
           <w:rPr>
             <w:noProof/>
             <w:webHidden/>
-            <w:szCs w:val="24"/>
           </w:rPr>
           <w:t>5</w:t>
         </w:r>
@@ -974,7 +921,6 @@
           <w:rPr>
             <w:noProof/>
             <w:webHidden/>
-            <w:szCs w:val="24"/>
           </w:rPr>
           <w:fldChar w:fldCharType="end"/>
         </w:r>
@@ -990,15 +936,14 @@
           <w:rFonts w:asciiTheme="minorHAnsi" w:hAnsiTheme="minorHAnsi"/>
           <w:noProof/>
           <w:color w:val="auto"/>
-          <w:szCs w:val="24"/>
-        </w:rPr>
-      </w:pPr>
-      <w:hyperlink w:anchor="_Toc485729662" w:history="1">
+          <w:sz w:val="22"/>
+        </w:rPr>
+      </w:pPr>
+      <w:hyperlink w:anchor="_Toc485761807" w:history="1">
         <w:r>
           <w:rPr>
             <w:rStyle w:val="Hyperlink"/>
             <w:noProof/>
-            <w:szCs w:val="24"/>
           </w:rPr>
           <w:t>Capital (Centro do tabuleiro)</w:t>
         </w:r>
@@ -1006,7 +951,6 @@
           <w:rPr>
             <w:noProof/>
             <w:webHidden/>
-            <w:szCs w:val="24"/>
           </w:rPr>
           <w:tab/>
         </w:r>
@@ -1014,7 +958,6 @@
           <w:rPr>
             <w:noProof/>
             <w:webHidden/>
-            <w:szCs w:val="24"/>
           </w:rPr>
           <w:fldChar w:fldCharType="begin"/>
         </w:r>
@@ -1022,22 +965,19 @@
           <w:rPr>
             <w:noProof/>
             <w:webHidden/>
-            <w:szCs w:val="24"/>
-          </w:rPr>
-          <w:instrText xml:space="preserve"> PAGEREF _Toc485729662 \h </w:instrText>
-        </w:r>
-        <w:r>
-          <w:rPr>
-            <w:noProof/>
-            <w:webHidden/>
-            <w:szCs w:val="24"/>
-          </w:rPr>
-        </w:r>
-        <w:r>
-          <w:rPr>
-            <w:noProof/>
-            <w:webHidden/>
-            <w:szCs w:val="24"/>
+          </w:rPr>
+          <w:instrText xml:space="preserve"> PAGEREF _Toc485761807 \h </w:instrText>
+        </w:r>
+        <w:r>
+          <w:rPr>
+            <w:noProof/>
+            <w:webHidden/>
+          </w:rPr>
+        </w:r>
+        <w:r>
+          <w:rPr>
+            <w:noProof/>
+            <w:webHidden/>
           </w:rPr>
           <w:fldChar w:fldCharType="separate"/>
         </w:r>
@@ -1045,7 +985,6 @@
           <w:rPr>
             <w:noProof/>
             <w:webHidden/>
-            <w:szCs w:val="24"/>
           </w:rPr>
           <w:t>5</w:t>
         </w:r>
@@ -1053,7 +992,6 @@
           <w:rPr>
             <w:noProof/>
             <w:webHidden/>
-            <w:szCs w:val="24"/>
           </w:rPr>
           <w:fldChar w:fldCharType="end"/>
         </w:r>
@@ -1069,15 +1007,14 @@
           <w:rFonts w:asciiTheme="minorHAnsi" w:hAnsiTheme="minorHAnsi"/>
           <w:noProof/>
           <w:color w:val="auto"/>
-          <w:szCs w:val="24"/>
-        </w:rPr>
-      </w:pPr>
-      <w:hyperlink w:anchor="_Toc485729663" w:history="1">
+          <w:sz w:val="22"/>
+        </w:rPr>
+      </w:pPr>
+      <w:hyperlink w:anchor="_Toc485761808" w:history="1">
         <w:r>
           <w:rPr>
             <w:rStyle w:val="Hyperlink"/>
             <w:noProof/>
-            <w:szCs w:val="24"/>
           </w:rPr>
           <w:t>Limitações</w:t>
         </w:r>
@@ -1085,7 +1022,6 @@
           <w:rPr>
             <w:noProof/>
             <w:webHidden/>
-            <w:szCs w:val="24"/>
           </w:rPr>
           <w:tab/>
         </w:r>
@@ -1093,7 +1029,6 @@
           <w:rPr>
             <w:noProof/>
             <w:webHidden/>
-            <w:szCs w:val="24"/>
           </w:rPr>
           <w:fldChar w:fldCharType="begin"/>
         </w:r>
@@ -1101,22 +1036,19 @@
           <w:rPr>
             <w:noProof/>
             <w:webHidden/>
-            <w:szCs w:val="24"/>
-          </w:rPr>
-          <w:instrText xml:space="preserve"> PAGEREF _Toc485729663 \h </w:instrText>
-        </w:r>
-        <w:r>
-          <w:rPr>
-            <w:noProof/>
-            <w:webHidden/>
-            <w:szCs w:val="24"/>
-          </w:rPr>
-        </w:r>
-        <w:r>
-          <w:rPr>
-            <w:noProof/>
-            <w:webHidden/>
-            <w:szCs w:val="24"/>
+          </w:rPr>
+          <w:instrText xml:space="preserve"> PAGEREF _Toc485761808 \h </w:instrText>
+        </w:r>
+        <w:r>
+          <w:rPr>
+            <w:noProof/>
+            <w:webHidden/>
+          </w:rPr>
+        </w:r>
+        <w:r>
+          <w:rPr>
+            <w:noProof/>
+            <w:webHidden/>
           </w:rPr>
           <w:fldChar w:fldCharType="separate"/>
         </w:r>
@@ -1124,7 +1056,6 @@
           <w:rPr>
             <w:noProof/>
             <w:webHidden/>
-            <w:szCs w:val="24"/>
           </w:rPr>
           <w:t>6</w:t>
         </w:r>
@@ -1132,7 +1063,6 @@
           <w:rPr>
             <w:noProof/>
             <w:webHidden/>
-            <w:szCs w:val="24"/>
           </w:rPr>
           <w:fldChar w:fldCharType="end"/>
         </w:r>
@@ -1148,15 +1078,14 @@
           <w:rFonts w:asciiTheme="minorHAnsi" w:hAnsiTheme="minorHAnsi"/>
           <w:noProof/>
           <w:color w:val="auto"/>
-          <w:szCs w:val="24"/>
-        </w:rPr>
-      </w:pPr>
-      <w:hyperlink w:anchor="_Toc485729664" w:history="1">
+          <w:sz w:val="22"/>
+        </w:rPr>
+      </w:pPr>
+      <w:hyperlink w:anchor="_Toc485761809" w:history="1">
         <w:r>
           <w:rPr>
             <w:rStyle w:val="Hyperlink"/>
             <w:noProof/>
-            <w:szCs w:val="24"/>
           </w:rPr>
           <w:t>Dos jogadores</w:t>
         </w:r>
@@ -1164,7 +1093,6 @@
           <w:rPr>
             <w:noProof/>
             <w:webHidden/>
-            <w:szCs w:val="24"/>
           </w:rPr>
           <w:tab/>
         </w:r>
@@ -1172,7 +1100,6 @@
           <w:rPr>
             <w:noProof/>
             <w:webHidden/>
-            <w:szCs w:val="24"/>
           </w:rPr>
           <w:fldChar w:fldCharType="begin"/>
         </w:r>
@@ -1180,22 +1107,19 @@
           <w:rPr>
             <w:noProof/>
             <w:webHidden/>
-            <w:szCs w:val="24"/>
-          </w:rPr>
-          <w:instrText xml:space="preserve"> PAGEREF _Toc485729664 \h </w:instrText>
-        </w:r>
-        <w:r>
-          <w:rPr>
-            <w:noProof/>
-            <w:webHidden/>
-            <w:szCs w:val="24"/>
-          </w:rPr>
-        </w:r>
-        <w:r>
-          <w:rPr>
-            <w:noProof/>
-            <w:webHidden/>
-            <w:szCs w:val="24"/>
+          </w:rPr>
+          <w:instrText xml:space="preserve"> PAGEREF _Toc485761809 \h </w:instrText>
+        </w:r>
+        <w:r>
+          <w:rPr>
+            <w:noProof/>
+            <w:webHidden/>
+          </w:rPr>
+        </w:r>
+        <w:r>
+          <w:rPr>
+            <w:noProof/>
+            <w:webHidden/>
           </w:rPr>
           <w:fldChar w:fldCharType="separate"/>
         </w:r>
@@ -1203,7 +1127,6 @@
           <w:rPr>
             <w:noProof/>
             <w:webHidden/>
-            <w:szCs w:val="24"/>
           </w:rPr>
           <w:t>6</w:t>
         </w:r>
@@ -1211,7 +1134,6 @@
           <w:rPr>
             <w:noProof/>
             <w:webHidden/>
-            <w:szCs w:val="24"/>
           </w:rPr>
           <w:fldChar w:fldCharType="end"/>
         </w:r>
@@ -1227,15 +1149,14 @@
           <w:rFonts w:asciiTheme="minorHAnsi" w:hAnsiTheme="minorHAnsi"/>
           <w:noProof/>
           <w:color w:val="auto"/>
-          <w:szCs w:val="24"/>
-        </w:rPr>
-      </w:pPr>
-      <w:hyperlink w:anchor="_Toc485729665" w:history="1">
+          <w:sz w:val="22"/>
+        </w:rPr>
+      </w:pPr>
+      <w:hyperlink w:anchor="_Toc485761810" w:history="1">
         <w:r>
           <w:rPr>
             <w:rStyle w:val="Hyperlink"/>
             <w:noProof/>
-            <w:szCs w:val="24"/>
           </w:rPr>
           <w:t>Do tabuleiro</w:t>
         </w:r>
@@ -1243,7 +1164,6 @@
           <w:rPr>
             <w:noProof/>
             <w:webHidden/>
-            <w:szCs w:val="24"/>
           </w:rPr>
           <w:tab/>
         </w:r>
@@ -1251,7 +1171,6 @@
           <w:rPr>
             <w:noProof/>
             <w:webHidden/>
-            <w:szCs w:val="24"/>
           </w:rPr>
           <w:fldChar w:fldCharType="begin"/>
         </w:r>
@@ -1259,22 +1178,19 @@
           <w:rPr>
             <w:noProof/>
             <w:webHidden/>
-            <w:szCs w:val="24"/>
-          </w:rPr>
-          <w:instrText xml:space="preserve"> PAGEREF _Toc485729665 \h </w:instrText>
-        </w:r>
-        <w:r>
-          <w:rPr>
-            <w:noProof/>
-            <w:webHidden/>
-            <w:szCs w:val="24"/>
-          </w:rPr>
-        </w:r>
-        <w:r>
-          <w:rPr>
-            <w:noProof/>
-            <w:webHidden/>
-            <w:szCs w:val="24"/>
+          </w:rPr>
+          <w:instrText xml:space="preserve"> PAGEREF _Toc485761810 \h </w:instrText>
+        </w:r>
+        <w:r>
+          <w:rPr>
+            <w:noProof/>
+            <w:webHidden/>
+          </w:rPr>
+        </w:r>
+        <w:r>
+          <w:rPr>
+            <w:noProof/>
+            <w:webHidden/>
           </w:rPr>
           <w:fldChar w:fldCharType="separate"/>
         </w:r>
@@ -1282,7 +1198,6 @@
           <w:rPr>
             <w:noProof/>
             <w:webHidden/>
-            <w:szCs w:val="24"/>
           </w:rPr>
           <w:t>6</w:t>
         </w:r>
@@ -1290,7 +1205,6 @@
           <w:rPr>
             <w:noProof/>
             <w:webHidden/>
-            <w:szCs w:val="24"/>
           </w:rPr>
           <w:fldChar w:fldCharType="end"/>
         </w:r>
@@ -1306,15 +1220,14 @@
           <w:rFonts w:asciiTheme="minorHAnsi" w:hAnsiTheme="minorHAnsi"/>
           <w:noProof/>
           <w:color w:val="auto"/>
-          <w:szCs w:val="24"/>
-        </w:rPr>
-      </w:pPr>
-      <w:hyperlink w:anchor="_Toc485729666" w:history="1">
+          <w:sz w:val="22"/>
+        </w:rPr>
+      </w:pPr>
+      <w:hyperlink w:anchor="_Toc485761811" w:history="1">
         <w:r>
           <w:rPr>
             <w:rStyle w:val="Hyperlink"/>
             <w:noProof/>
-            <w:szCs w:val="24"/>
           </w:rPr>
           <w:t>Como jogar?</w:t>
         </w:r>
@@ -1322,7 +1235,6 @@
           <w:rPr>
             <w:noProof/>
             <w:webHidden/>
-            <w:szCs w:val="24"/>
           </w:rPr>
           <w:tab/>
         </w:r>
@@ -1330,7 +1242,6 @@
           <w:rPr>
             <w:noProof/>
             <w:webHidden/>
-            <w:szCs w:val="24"/>
           </w:rPr>
           <w:fldChar w:fldCharType="begin"/>
         </w:r>
@@ -1338,22 +1249,19 @@
           <w:rPr>
             <w:noProof/>
             <w:webHidden/>
-            <w:szCs w:val="24"/>
-          </w:rPr>
-          <w:instrText xml:space="preserve"> PAGEREF _Toc485729666 \h </w:instrText>
-        </w:r>
-        <w:r>
-          <w:rPr>
-            <w:noProof/>
-            <w:webHidden/>
-            <w:szCs w:val="24"/>
-          </w:rPr>
-        </w:r>
-        <w:r>
-          <w:rPr>
-            <w:noProof/>
-            <w:webHidden/>
-            <w:szCs w:val="24"/>
+          </w:rPr>
+          <w:instrText xml:space="preserve"> PAGEREF _Toc485761811 \h </w:instrText>
+        </w:r>
+        <w:r>
+          <w:rPr>
+            <w:noProof/>
+            <w:webHidden/>
+          </w:rPr>
+        </w:r>
+        <w:r>
+          <w:rPr>
+            <w:noProof/>
+            <w:webHidden/>
           </w:rPr>
           <w:fldChar w:fldCharType="separate"/>
         </w:r>
@@ -1361,7 +1269,6 @@
           <w:rPr>
             <w:noProof/>
             <w:webHidden/>
-            <w:szCs w:val="24"/>
           </w:rPr>
           <w:t>7</w:t>
         </w:r>
@@ -1369,7 +1276,6 @@
           <w:rPr>
             <w:noProof/>
             <w:webHidden/>
-            <w:szCs w:val="24"/>
           </w:rPr>
           <w:fldChar w:fldCharType="end"/>
         </w:r>
@@ -1385,15 +1291,14 @@
           <w:rFonts w:asciiTheme="minorHAnsi" w:hAnsiTheme="minorHAnsi"/>
           <w:noProof/>
           <w:color w:val="auto"/>
-          <w:szCs w:val="24"/>
-        </w:rPr>
-      </w:pPr>
-      <w:hyperlink w:anchor="_Toc485729667" w:history="1">
+          <w:sz w:val="22"/>
+        </w:rPr>
+      </w:pPr>
+      <w:hyperlink w:anchor="_Toc485761812" w:history="1">
         <w:r>
           <w:rPr>
             <w:rStyle w:val="Hyperlink"/>
             <w:noProof/>
-            <w:szCs w:val="24"/>
           </w:rPr>
           <w:t>Quem começa e quem é o próximo?</w:t>
         </w:r>
@@ -1401,7 +1306,6 @@
           <w:rPr>
             <w:noProof/>
             <w:webHidden/>
-            <w:szCs w:val="24"/>
           </w:rPr>
           <w:tab/>
         </w:r>
@@ -1409,7 +1313,6 @@
           <w:rPr>
             <w:noProof/>
             <w:webHidden/>
-            <w:szCs w:val="24"/>
           </w:rPr>
           <w:fldChar w:fldCharType="begin"/>
         </w:r>
@@ -1417,22 +1320,19 @@
           <w:rPr>
             <w:noProof/>
             <w:webHidden/>
-            <w:szCs w:val="24"/>
-          </w:rPr>
-          <w:instrText xml:space="preserve"> PAGEREF _Toc485729667 \h </w:instrText>
-        </w:r>
-        <w:r>
-          <w:rPr>
-            <w:noProof/>
-            <w:webHidden/>
-            <w:szCs w:val="24"/>
-          </w:rPr>
-        </w:r>
-        <w:r>
-          <w:rPr>
-            <w:noProof/>
-            <w:webHidden/>
-            <w:szCs w:val="24"/>
+          </w:rPr>
+          <w:instrText xml:space="preserve"> PAGEREF _Toc485761812 \h </w:instrText>
+        </w:r>
+        <w:r>
+          <w:rPr>
+            <w:noProof/>
+            <w:webHidden/>
+          </w:rPr>
+        </w:r>
+        <w:r>
+          <w:rPr>
+            <w:noProof/>
+            <w:webHidden/>
           </w:rPr>
           <w:fldChar w:fldCharType="separate"/>
         </w:r>
@@ -1440,7 +1340,6 @@
           <w:rPr>
             <w:noProof/>
             <w:webHidden/>
-            <w:szCs w:val="24"/>
           </w:rPr>
           <w:t>7</w:t>
         </w:r>
@@ -1448,7 +1347,6 @@
           <w:rPr>
             <w:noProof/>
             <w:webHidden/>
-            <w:szCs w:val="24"/>
           </w:rPr>
           <w:fldChar w:fldCharType="end"/>
         </w:r>
@@ -1464,15 +1362,14 @@
           <w:rFonts w:asciiTheme="minorHAnsi" w:hAnsiTheme="minorHAnsi"/>
           <w:noProof/>
           <w:color w:val="auto"/>
-          <w:szCs w:val="24"/>
-        </w:rPr>
-      </w:pPr>
-      <w:hyperlink w:anchor="_Toc485729668" w:history="1">
+          <w:sz w:val="22"/>
+        </w:rPr>
+      </w:pPr>
+      <w:hyperlink w:anchor="_Toc485761813" w:history="1">
         <w:r>
           <w:rPr>
             <w:rStyle w:val="Hyperlink"/>
             <w:noProof/>
-            <w:szCs w:val="24"/>
           </w:rPr>
           <w:t>Partidas? Rodadas? Turnos? O que são cada coisa?</w:t>
         </w:r>
@@ -1480,7 +1377,6 @@
           <w:rPr>
             <w:noProof/>
             <w:webHidden/>
-            <w:szCs w:val="24"/>
           </w:rPr>
           <w:tab/>
         </w:r>
@@ -1488,7 +1384,6 @@
           <w:rPr>
             <w:noProof/>
             <w:webHidden/>
-            <w:szCs w:val="24"/>
           </w:rPr>
           <w:fldChar w:fldCharType="begin"/>
         </w:r>
@@ -1496,22 +1391,19 @@
           <w:rPr>
             <w:noProof/>
             <w:webHidden/>
-            <w:szCs w:val="24"/>
-          </w:rPr>
-          <w:instrText xml:space="preserve"> PAGEREF _Toc485729668 \h </w:instrText>
-        </w:r>
-        <w:r>
-          <w:rPr>
-            <w:noProof/>
-            <w:webHidden/>
-            <w:szCs w:val="24"/>
-          </w:rPr>
-        </w:r>
-        <w:r>
-          <w:rPr>
-            <w:noProof/>
-            <w:webHidden/>
-            <w:szCs w:val="24"/>
+          </w:rPr>
+          <w:instrText xml:space="preserve"> PAGEREF _Toc485761813 \h </w:instrText>
+        </w:r>
+        <w:r>
+          <w:rPr>
+            <w:noProof/>
+            <w:webHidden/>
+          </w:rPr>
+        </w:r>
+        <w:r>
+          <w:rPr>
+            <w:noProof/>
+            <w:webHidden/>
           </w:rPr>
           <w:fldChar w:fldCharType="separate"/>
         </w:r>
@@ -1519,7 +1411,6 @@
           <w:rPr>
             <w:noProof/>
             <w:webHidden/>
-            <w:szCs w:val="24"/>
           </w:rPr>
           <w:t>7</w:t>
         </w:r>
@@ -1527,7 +1418,6 @@
           <w:rPr>
             <w:noProof/>
             <w:webHidden/>
-            <w:szCs w:val="24"/>
           </w:rPr>
           <w:fldChar w:fldCharType="end"/>
         </w:r>
@@ -1543,15 +1433,14 @@
           <w:rFonts w:asciiTheme="minorHAnsi" w:hAnsiTheme="minorHAnsi"/>
           <w:noProof/>
           <w:color w:val="auto"/>
-          <w:szCs w:val="24"/>
-        </w:rPr>
-      </w:pPr>
-      <w:hyperlink w:anchor="_Toc485729669" w:history="1">
+          <w:sz w:val="22"/>
+        </w:rPr>
+      </w:pPr>
+      <w:hyperlink w:anchor="_Toc485761814" w:history="1">
         <w:r>
           <w:rPr>
             <w:rStyle w:val="Hyperlink"/>
             <w:noProof/>
-            <w:szCs w:val="24"/>
           </w:rPr>
           <w:t>Turnos e movimentação</w:t>
         </w:r>
@@ -1559,7 +1448,6 @@
           <w:rPr>
             <w:noProof/>
             <w:webHidden/>
-            <w:szCs w:val="24"/>
           </w:rPr>
           <w:tab/>
         </w:r>
@@ -1567,7 +1455,6 @@
           <w:rPr>
             <w:noProof/>
             <w:webHidden/>
-            <w:szCs w:val="24"/>
           </w:rPr>
           <w:fldChar w:fldCharType="begin"/>
         </w:r>
@@ -1575,22 +1462,19 @@
           <w:rPr>
             <w:noProof/>
             <w:webHidden/>
-            <w:szCs w:val="24"/>
-          </w:rPr>
-          <w:instrText xml:space="preserve"> PAGEREF _Toc485729669 \h </w:instrText>
-        </w:r>
-        <w:r>
-          <w:rPr>
-            <w:noProof/>
-            <w:webHidden/>
-            <w:szCs w:val="24"/>
-          </w:rPr>
-        </w:r>
-        <w:r>
-          <w:rPr>
-            <w:noProof/>
-            <w:webHidden/>
-            <w:szCs w:val="24"/>
+          </w:rPr>
+          <w:instrText xml:space="preserve"> PAGEREF _Toc485761814 \h </w:instrText>
+        </w:r>
+        <w:r>
+          <w:rPr>
+            <w:noProof/>
+            <w:webHidden/>
+          </w:rPr>
+        </w:r>
+        <w:r>
+          <w:rPr>
+            <w:noProof/>
+            <w:webHidden/>
           </w:rPr>
           <w:fldChar w:fldCharType="separate"/>
         </w:r>
@@ -1598,7 +1482,6 @@
           <w:rPr>
             <w:noProof/>
             <w:webHidden/>
-            <w:szCs w:val="24"/>
           </w:rPr>
           <w:t>8</w:t>
         </w:r>
@@ -1606,7 +1489,6 @@
           <w:rPr>
             <w:noProof/>
             <w:webHidden/>
-            <w:szCs w:val="24"/>
           </w:rPr>
           <w:fldChar w:fldCharType="end"/>
         </w:r>
@@ -1622,15 +1504,14 @@
           <w:rFonts w:asciiTheme="minorHAnsi" w:hAnsiTheme="minorHAnsi"/>
           <w:noProof/>
           <w:color w:val="auto"/>
-          <w:szCs w:val="24"/>
-        </w:rPr>
-      </w:pPr>
-      <w:hyperlink w:anchor="_Toc485729670" w:history="1">
+          <w:sz w:val="22"/>
+        </w:rPr>
+      </w:pPr>
+      <w:hyperlink w:anchor="_Toc485761815" w:history="1">
         <w:r>
           <w:rPr>
             <w:rStyle w:val="Hyperlink"/>
             <w:noProof/>
-            <w:szCs w:val="24"/>
           </w:rPr>
           <w:t>Turnos por jogador</w:t>
         </w:r>
@@ -1638,7 +1519,6 @@
           <w:rPr>
             <w:noProof/>
             <w:webHidden/>
-            <w:szCs w:val="24"/>
           </w:rPr>
           <w:tab/>
         </w:r>
@@ -1646,7 +1526,6 @@
           <w:rPr>
             <w:noProof/>
             <w:webHidden/>
-            <w:szCs w:val="24"/>
           </w:rPr>
           <w:fldChar w:fldCharType="begin"/>
         </w:r>
@@ -1654,22 +1533,19 @@
           <w:rPr>
             <w:noProof/>
             <w:webHidden/>
-            <w:szCs w:val="24"/>
-          </w:rPr>
-          <w:instrText xml:space="preserve"> PAGEREF _Toc485729670 \h </w:instrText>
-        </w:r>
-        <w:r>
-          <w:rPr>
-            <w:noProof/>
-            <w:webHidden/>
-            <w:szCs w:val="24"/>
-          </w:rPr>
-        </w:r>
-        <w:r>
-          <w:rPr>
-            <w:noProof/>
-            <w:webHidden/>
-            <w:szCs w:val="24"/>
+          </w:rPr>
+          <w:instrText xml:space="preserve"> PAGEREF _Toc485761815 \h </w:instrText>
+        </w:r>
+        <w:r>
+          <w:rPr>
+            <w:noProof/>
+            <w:webHidden/>
+          </w:rPr>
+        </w:r>
+        <w:r>
+          <w:rPr>
+            <w:noProof/>
+            <w:webHidden/>
           </w:rPr>
           <w:fldChar w:fldCharType="separate"/>
         </w:r>
@@ -1677,7 +1553,6 @@
           <w:rPr>
             <w:noProof/>
             <w:webHidden/>
-            <w:szCs w:val="24"/>
           </w:rPr>
           <w:t>8</w:t>
         </w:r>
@@ -1685,7 +1560,6 @@
           <w:rPr>
             <w:noProof/>
             <w:webHidden/>
-            <w:szCs w:val="24"/>
           </w:rPr>
           <w:fldChar w:fldCharType="end"/>
         </w:r>
@@ -1701,15 +1575,14 @@
           <w:rFonts w:asciiTheme="minorHAnsi" w:hAnsiTheme="minorHAnsi"/>
           <w:noProof/>
           <w:color w:val="auto"/>
-          <w:szCs w:val="24"/>
-        </w:rPr>
-      </w:pPr>
-      <w:hyperlink w:anchor="_Toc485729671" w:history="1">
+          <w:sz w:val="22"/>
+        </w:rPr>
+      </w:pPr>
+      <w:hyperlink w:anchor="_Toc485761816" w:history="1">
         <w:r>
           <w:rPr>
             <w:rStyle w:val="Hyperlink"/>
             <w:noProof/>
-            <w:szCs w:val="24"/>
           </w:rPr>
           <w:t>Movimentação</w:t>
         </w:r>
@@ -1717,7 +1590,6 @@
           <w:rPr>
             <w:noProof/>
             <w:webHidden/>
-            <w:szCs w:val="24"/>
           </w:rPr>
           <w:tab/>
         </w:r>
@@ -1725,7 +1597,6 @@
           <w:rPr>
             <w:noProof/>
             <w:webHidden/>
-            <w:szCs w:val="24"/>
           </w:rPr>
           <w:fldChar w:fldCharType="begin"/>
         </w:r>
@@ -1733,22 +1604,19 @@
           <w:rPr>
             <w:noProof/>
             <w:webHidden/>
-            <w:szCs w:val="24"/>
-          </w:rPr>
-          <w:instrText xml:space="preserve"> PAGEREF _Toc485729671 \h </w:instrText>
-        </w:r>
-        <w:r>
-          <w:rPr>
-            <w:noProof/>
-            <w:webHidden/>
-            <w:szCs w:val="24"/>
-          </w:rPr>
-        </w:r>
-        <w:r>
-          <w:rPr>
-            <w:noProof/>
-            <w:webHidden/>
-            <w:szCs w:val="24"/>
+          </w:rPr>
+          <w:instrText xml:space="preserve"> PAGEREF _Toc485761816 \h </w:instrText>
+        </w:r>
+        <w:r>
+          <w:rPr>
+            <w:noProof/>
+            <w:webHidden/>
+          </w:rPr>
+        </w:r>
+        <w:r>
+          <w:rPr>
+            <w:noProof/>
+            <w:webHidden/>
           </w:rPr>
           <w:fldChar w:fldCharType="separate"/>
         </w:r>
@@ -1756,7 +1624,6 @@
           <w:rPr>
             <w:noProof/>
             <w:webHidden/>
-            <w:szCs w:val="24"/>
           </w:rPr>
           <w:t>8</w:t>
         </w:r>
@@ -1764,7 +1631,6 @@
           <w:rPr>
             <w:noProof/>
             <w:webHidden/>
-            <w:szCs w:val="24"/>
           </w:rPr>
           <w:fldChar w:fldCharType="end"/>
         </w:r>
@@ -1780,15 +1646,14 @@
           <w:rFonts w:asciiTheme="minorHAnsi" w:hAnsiTheme="minorHAnsi"/>
           <w:noProof/>
           <w:color w:val="auto"/>
-          <w:szCs w:val="24"/>
-        </w:rPr>
-      </w:pPr>
-      <w:hyperlink w:anchor="_Toc485729672" w:history="1">
+          <w:sz w:val="22"/>
+        </w:rPr>
+      </w:pPr>
+      <w:hyperlink w:anchor="_Toc485761817" w:history="1">
         <w:r>
           <w:rPr>
             <w:rStyle w:val="Hyperlink"/>
             <w:noProof/>
-            <w:szCs w:val="24"/>
           </w:rPr>
           <w:t>Batalhando e dominando a capital</w:t>
         </w:r>
@@ -1796,7 +1661,6 @@
           <w:rPr>
             <w:noProof/>
             <w:webHidden/>
-            <w:szCs w:val="24"/>
           </w:rPr>
           <w:tab/>
         </w:r>
@@ -1804,7 +1668,6 @@
           <w:rPr>
             <w:noProof/>
             <w:webHidden/>
-            <w:szCs w:val="24"/>
           </w:rPr>
           <w:fldChar w:fldCharType="begin"/>
         </w:r>
@@ -1812,22 +1675,19 @@
           <w:rPr>
             <w:noProof/>
             <w:webHidden/>
-            <w:szCs w:val="24"/>
-          </w:rPr>
-          <w:instrText xml:space="preserve"> PAGEREF _Toc485729672 \h </w:instrText>
-        </w:r>
-        <w:r>
-          <w:rPr>
-            <w:noProof/>
-            <w:webHidden/>
-            <w:szCs w:val="24"/>
-          </w:rPr>
-        </w:r>
-        <w:r>
-          <w:rPr>
-            <w:noProof/>
-            <w:webHidden/>
-            <w:szCs w:val="24"/>
+          </w:rPr>
+          <w:instrText xml:space="preserve"> PAGEREF _Toc485761817 \h </w:instrText>
+        </w:r>
+        <w:r>
+          <w:rPr>
+            <w:noProof/>
+            <w:webHidden/>
+          </w:rPr>
+        </w:r>
+        <w:r>
+          <w:rPr>
+            <w:noProof/>
+            <w:webHidden/>
           </w:rPr>
           <w:fldChar w:fldCharType="separate"/>
         </w:r>
@@ -1835,7 +1695,6 @@
           <w:rPr>
             <w:noProof/>
             <w:webHidden/>
-            <w:szCs w:val="24"/>
           </w:rPr>
           <w:t>10</w:t>
         </w:r>
@@ -1843,7 +1702,6 @@
           <w:rPr>
             <w:noProof/>
             <w:webHidden/>
-            <w:szCs w:val="24"/>
           </w:rPr>
           <w:fldChar w:fldCharType="end"/>
         </w:r>
@@ -1859,15 +1717,14 @@
           <w:rFonts w:asciiTheme="minorHAnsi" w:hAnsiTheme="minorHAnsi"/>
           <w:noProof/>
           <w:color w:val="auto"/>
-          <w:szCs w:val="24"/>
-        </w:rPr>
-      </w:pPr>
-      <w:hyperlink w:anchor="_Toc485729673" w:history="1">
+          <w:sz w:val="22"/>
+        </w:rPr>
+      </w:pPr>
+      <w:hyperlink w:anchor="_Toc485761818" w:history="1">
         <w:r>
           <w:rPr>
             <w:rStyle w:val="Hyperlink"/>
             <w:noProof/>
-            <w:szCs w:val="24"/>
           </w:rPr>
           <w:t>Valores de combate</w:t>
         </w:r>
@@ -1875,7 +1732,6 @@
           <w:rPr>
             <w:noProof/>
             <w:webHidden/>
-            <w:szCs w:val="24"/>
           </w:rPr>
           <w:tab/>
         </w:r>
@@ -1883,7 +1739,6 @@
           <w:rPr>
             <w:noProof/>
             <w:webHidden/>
-            <w:szCs w:val="24"/>
           </w:rPr>
           <w:fldChar w:fldCharType="begin"/>
         </w:r>
@@ -1891,22 +1746,19 @@
           <w:rPr>
             <w:noProof/>
             <w:webHidden/>
-            <w:szCs w:val="24"/>
-          </w:rPr>
-          <w:instrText xml:space="preserve"> PAGEREF _Toc485729673 \h </w:instrText>
-        </w:r>
-        <w:r>
-          <w:rPr>
-            <w:noProof/>
-            <w:webHidden/>
-            <w:szCs w:val="24"/>
-          </w:rPr>
-        </w:r>
-        <w:r>
-          <w:rPr>
-            <w:noProof/>
-            <w:webHidden/>
-            <w:szCs w:val="24"/>
+          </w:rPr>
+          <w:instrText xml:space="preserve"> PAGEREF _Toc485761818 \h </w:instrText>
+        </w:r>
+        <w:r>
+          <w:rPr>
+            <w:noProof/>
+            <w:webHidden/>
+          </w:rPr>
+        </w:r>
+        <w:r>
+          <w:rPr>
+            <w:noProof/>
+            <w:webHidden/>
           </w:rPr>
           <w:fldChar w:fldCharType="separate"/>
         </w:r>
@@ -1914,7 +1766,6 @@
           <w:rPr>
             <w:noProof/>
             <w:webHidden/>
-            <w:szCs w:val="24"/>
           </w:rPr>
           <w:t>10</w:t>
         </w:r>
@@ -1922,7 +1773,6 @@
           <w:rPr>
             <w:noProof/>
             <w:webHidden/>
-            <w:szCs w:val="24"/>
           </w:rPr>
           <w:fldChar w:fldCharType="end"/>
         </w:r>
@@ -1938,15 +1788,14 @@
           <w:rFonts w:asciiTheme="minorHAnsi" w:hAnsiTheme="minorHAnsi"/>
           <w:noProof/>
           <w:color w:val="auto"/>
-          <w:szCs w:val="24"/>
-        </w:rPr>
-      </w:pPr>
-      <w:hyperlink w:anchor="_Toc485729674" w:history="1">
+          <w:sz w:val="22"/>
+        </w:rPr>
+      </w:pPr>
+      <w:hyperlink w:anchor="_Toc485761819" w:history="1">
         <w:r>
           <w:rPr>
             <w:rStyle w:val="Hyperlink"/>
             <w:noProof/>
-            <w:szCs w:val="24"/>
           </w:rPr>
           <w:t>Batalha</w:t>
         </w:r>
@@ -1954,7 +1803,6 @@
           <w:rPr>
             <w:noProof/>
             <w:webHidden/>
-            <w:szCs w:val="24"/>
           </w:rPr>
           <w:tab/>
         </w:r>
@@ -1962,7 +1810,6 @@
           <w:rPr>
             <w:noProof/>
             <w:webHidden/>
-            <w:szCs w:val="24"/>
           </w:rPr>
           <w:fldChar w:fldCharType="begin"/>
         </w:r>
@@ -1970,22 +1817,19 @@
           <w:rPr>
             <w:noProof/>
             <w:webHidden/>
-            <w:szCs w:val="24"/>
-          </w:rPr>
-          <w:instrText xml:space="preserve"> PAGEREF _Toc485729674 \h </w:instrText>
-        </w:r>
-        <w:r>
-          <w:rPr>
-            <w:noProof/>
-            <w:webHidden/>
-            <w:szCs w:val="24"/>
-          </w:rPr>
-        </w:r>
-        <w:r>
-          <w:rPr>
-            <w:noProof/>
-            <w:webHidden/>
-            <w:szCs w:val="24"/>
+          </w:rPr>
+          <w:instrText xml:space="preserve"> PAGEREF _Toc485761819 \h </w:instrText>
+        </w:r>
+        <w:r>
+          <w:rPr>
+            <w:noProof/>
+            <w:webHidden/>
+          </w:rPr>
+        </w:r>
+        <w:r>
+          <w:rPr>
+            <w:noProof/>
+            <w:webHidden/>
           </w:rPr>
           <w:fldChar w:fldCharType="separate"/>
         </w:r>
@@ -1993,7 +1837,6 @@
           <w:rPr>
             <w:noProof/>
             <w:webHidden/>
-            <w:szCs w:val="24"/>
           </w:rPr>
           <w:t>10</w:t>
         </w:r>
@@ -2001,7 +1844,6 @@
           <w:rPr>
             <w:noProof/>
             <w:webHidden/>
-            <w:szCs w:val="24"/>
           </w:rPr>
           <w:fldChar w:fldCharType="end"/>
         </w:r>
@@ -2017,15 +1859,14 @@
           <w:rFonts w:asciiTheme="minorHAnsi" w:hAnsiTheme="minorHAnsi"/>
           <w:noProof/>
           <w:color w:val="auto"/>
-          <w:szCs w:val="24"/>
-        </w:rPr>
-      </w:pPr>
-      <w:hyperlink w:anchor="_Toc485729675" w:history="1">
+          <w:sz w:val="22"/>
+        </w:rPr>
+      </w:pPr>
+      <w:hyperlink w:anchor="_Toc485761820" w:history="1">
         <w:r>
           <w:rPr>
             <w:rStyle w:val="Hyperlink"/>
             <w:noProof/>
-            <w:szCs w:val="24"/>
           </w:rPr>
           <w:t>Capital</w:t>
         </w:r>
@@ -2033,7 +1874,6 @@
           <w:rPr>
             <w:noProof/>
             <w:webHidden/>
-            <w:szCs w:val="24"/>
           </w:rPr>
           <w:tab/>
         </w:r>
@@ -2041,7 +1881,6 @@
           <w:rPr>
             <w:noProof/>
             <w:webHidden/>
-            <w:szCs w:val="24"/>
           </w:rPr>
           <w:fldChar w:fldCharType="begin"/>
         </w:r>
@@ -2049,22 +1888,19 @@
           <w:rPr>
             <w:noProof/>
             <w:webHidden/>
-            <w:szCs w:val="24"/>
-          </w:rPr>
-          <w:instrText xml:space="preserve"> PAGEREF _Toc485729675 \h </w:instrText>
-        </w:r>
-        <w:r>
-          <w:rPr>
-            <w:noProof/>
-            <w:webHidden/>
-            <w:szCs w:val="24"/>
-          </w:rPr>
-        </w:r>
-        <w:r>
-          <w:rPr>
-            <w:noProof/>
-            <w:webHidden/>
-            <w:szCs w:val="24"/>
+          </w:rPr>
+          <w:instrText xml:space="preserve"> PAGEREF _Toc485761820 \h </w:instrText>
+        </w:r>
+        <w:r>
+          <w:rPr>
+            <w:noProof/>
+            <w:webHidden/>
+          </w:rPr>
+        </w:r>
+        <w:r>
+          <w:rPr>
+            <w:noProof/>
+            <w:webHidden/>
           </w:rPr>
           <w:fldChar w:fldCharType="separate"/>
         </w:r>
@@ -2072,15 +1908,13 @@
           <w:rPr>
             <w:noProof/>
             <w:webHidden/>
-            <w:szCs w:val="24"/>
-          </w:rPr>
-          <w:t>10</w:t>
-        </w:r>
-        <w:r>
-          <w:rPr>
-            <w:noProof/>
-            <w:webHidden/>
-            <w:szCs w:val="24"/>
+          </w:rPr>
+          <w:t>11</w:t>
+        </w:r>
+        <w:r>
+          <w:rPr>
+            <w:noProof/>
+            <w:webHidden/>
           </w:rPr>
           <w:fldChar w:fldCharType="end"/>
         </w:r>
@@ -2096,15 +1930,14 @@
           <w:rFonts w:asciiTheme="minorHAnsi" w:hAnsiTheme="minorHAnsi"/>
           <w:noProof/>
           <w:color w:val="auto"/>
-          <w:szCs w:val="24"/>
-        </w:rPr>
-      </w:pPr>
-      <w:hyperlink w:anchor="_Toc485729676" w:history="1">
+          <w:sz w:val="22"/>
+        </w:rPr>
+      </w:pPr>
+      <w:hyperlink w:anchor="_Toc485761821" w:history="1">
         <w:r>
           <w:rPr>
             <w:rStyle w:val="Hyperlink"/>
             <w:noProof/>
-            <w:szCs w:val="24"/>
           </w:rPr>
           <w:t>Pontuação e condições de fim de jogo</w:t>
         </w:r>
@@ -2112,7 +1945,6 @@
           <w:rPr>
             <w:noProof/>
             <w:webHidden/>
-            <w:szCs w:val="24"/>
           </w:rPr>
           <w:tab/>
         </w:r>
@@ -2120,7 +1952,6 @@
           <w:rPr>
             <w:noProof/>
             <w:webHidden/>
-            <w:szCs w:val="24"/>
           </w:rPr>
           <w:fldChar w:fldCharType="begin"/>
         </w:r>
@@ -2128,22 +1959,19 @@
           <w:rPr>
             <w:noProof/>
             <w:webHidden/>
-            <w:szCs w:val="24"/>
-          </w:rPr>
-          <w:instrText xml:space="preserve"> PAGEREF _Toc485729676 \h </w:instrText>
-        </w:r>
-        <w:r>
-          <w:rPr>
-            <w:noProof/>
-            <w:webHidden/>
-            <w:szCs w:val="24"/>
-          </w:rPr>
-        </w:r>
-        <w:r>
-          <w:rPr>
-            <w:noProof/>
-            <w:webHidden/>
-            <w:szCs w:val="24"/>
+          </w:rPr>
+          <w:instrText xml:space="preserve"> PAGEREF _Toc485761821 \h </w:instrText>
+        </w:r>
+        <w:r>
+          <w:rPr>
+            <w:noProof/>
+            <w:webHidden/>
+          </w:rPr>
+        </w:r>
+        <w:r>
+          <w:rPr>
+            <w:noProof/>
+            <w:webHidden/>
           </w:rPr>
           <w:fldChar w:fldCharType="separate"/>
         </w:r>
@@ -2151,7 +1979,6 @@
           <w:rPr>
             <w:noProof/>
             <w:webHidden/>
-            <w:szCs w:val="24"/>
           </w:rPr>
           <w:t>12</w:t>
         </w:r>
@@ -2159,7 +1986,6 @@
           <w:rPr>
             <w:noProof/>
             <w:webHidden/>
-            <w:szCs w:val="24"/>
           </w:rPr>
           <w:fldChar w:fldCharType="end"/>
         </w:r>
@@ -2175,15 +2001,14 @@
           <w:rFonts w:asciiTheme="minorHAnsi" w:hAnsiTheme="minorHAnsi"/>
           <w:noProof/>
           <w:color w:val="auto"/>
-          <w:szCs w:val="24"/>
-        </w:rPr>
-      </w:pPr>
-      <w:hyperlink w:anchor="_Toc485729677" w:history="1">
+          <w:sz w:val="22"/>
+        </w:rPr>
+      </w:pPr>
+      <w:hyperlink w:anchor="_Toc485761822" w:history="1">
         <w:r>
           <w:rPr>
             <w:rStyle w:val="Hyperlink"/>
             <w:noProof/>
-            <w:szCs w:val="24"/>
           </w:rPr>
           <w:t>Pontuação</w:t>
         </w:r>
@@ -2191,7 +2016,6 @@
           <w:rPr>
             <w:noProof/>
             <w:webHidden/>
-            <w:szCs w:val="24"/>
           </w:rPr>
           <w:tab/>
         </w:r>
@@ -2199,7 +2023,6 @@
           <w:rPr>
             <w:noProof/>
             <w:webHidden/>
-            <w:szCs w:val="24"/>
           </w:rPr>
           <w:fldChar w:fldCharType="begin"/>
         </w:r>
@@ -2207,22 +2030,19 @@
           <w:rPr>
             <w:noProof/>
             <w:webHidden/>
-            <w:szCs w:val="24"/>
-          </w:rPr>
-          <w:instrText xml:space="preserve"> PAGEREF _Toc485729677 \h </w:instrText>
-        </w:r>
-        <w:r>
-          <w:rPr>
-            <w:noProof/>
-            <w:webHidden/>
-            <w:szCs w:val="24"/>
-          </w:rPr>
-        </w:r>
-        <w:r>
-          <w:rPr>
-            <w:noProof/>
-            <w:webHidden/>
-            <w:szCs w:val="24"/>
+          </w:rPr>
+          <w:instrText xml:space="preserve"> PAGEREF _Toc485761822 \h </w:instrText>
+        </w:r>
+        <w:r>
+          <w:rPr>
+            <w:noProof/>
+            <w:webHidden/>
+          </w:rPr>
+        </w:r>
+        <w:r>
+          <w:rPr>
+            <w:noProof/>
+            <w:webHidden/>
           </w:rPr>
           <w:fldChar w:fldCharType="separate"/>
         </w:r>
@@ -2230,7 +2050,6 @@
           <w:rPr>
             <w:noProof/>
             <w:webHidden/>
-            <w:szCs w:val="24"/>
           </w:rPr>
           <w:t>12</w:t>
         </w:r>
@@ -2238,7 +2057,6 @@
           <w:rPr>
             <w:noProof/>
             <w:webHidden/>
-            <w:szCs w:val="24"/>
           </w:rPr>
           <w:fldChar w:fldCharType="end"/>
         </w:r>
@@ -2254,15 +2072,14 @@
           <w:rFonts w:asciiTheme="minorHAnsi" w:hAnsiTheme="minorHAnsi"/>
           <w:noProof/>
           <w:color w:val="auto"/>
-          <w:szCs w:val="24"/>
-        </w:rPr>
-      </w:pPr>
-      <w:hyperlink w:anchor="_Toc485729678" w:history="1">
+          <w:sz w:val="22"/>
+        </w:rPr>
+      </w:pPr>
+      <w:hyperlink w:anchor="_Toc485761823" w:history="1">
         <w:r>
           <w:rPr>
             <w:rStyle w:val="Hyperlink"/>
             <w:noProof/>
-            <w:szCs w:val="24"/>
           </w:rPr>
           <w:t>Condições de fim de jogo</w:t>
         </w:r>
@@ -2270,7 +2087,6 @@
           <w:rPr>
             <w:noProof/>
             <w:webHidden/>
-            <w:szCs w:val="24"/>
           </w:rPr>
           <w:tab/>
         </w:r>
@@ -2278,7 +2094,6 @@
           <w:rPr>
             <w:noProof/>
             <w:webHidden/>
-            <w:szCs w:val="24"/>
           </w:rPr>
           <w:fldChar w:fldCharType="begin"/>
         </w:r>
@@ -2286,22 +2101,19 @@
           <w:rPr>
             <w:noProof/>
             <w:webHidden/>
-            <w:szCs w:val="24"/>
-          </w:rPr>
-          <w:instrText xml:space="preserve"> PAGEREF _Toc485729678 \h </w:instrText>
-        </w:r>
-        <w:r>
-          <w:rPr>
-            <w:noProof/>
-            <w:webHidden/>
-            <w:szCs w:val="24"/>
-          </w:rPr>
-        </w:r>
-        <w:r>
-          <w:rPr>
-            <w:noProof/>
-            <w:webHidden/>
-            <w:szCs w:val="24"/>
+          </w:rPr>
+          <w:instrText xml:space="preserve"> PAGEREF _Toc485761823 \h </w:instrText>
+        </w:r>
+        <w:r>
+          <w:rPr>
+            <w:noProof/>
+            <w:webHidden/>
+          </w:rPr>
+        </w:r>
+        <w:r>
+          <w:rPr>
+            <w:noProof/>
+            <w:webHidden/>
           </w:rPr>
           <w:fldChar w:fldCharType="separate"/>
         </w:r>
@@ -2309,7 +2121,6 @@
           <w:rPr>
             <w:noProof/>
             <w:webHidden/>
-            <w:szCs w:val="24"/>
           </w:rPr>
           <w:t>12</w:t>
         </w:r>
@@ -2317,7 +2128,6 @@
           <w:rPr>
             <w:noProof/>
             <w:webHidden/>
-            <w:szCs w:val="24"/>
           </w:rPr>
           <w:fldChar w:fldCharType="end"/>
         </w:r>
@@ -2333,15 +2143,14 @@
           <w:rFonts w:asciiTheme="minorHAnsi" w:hAnsiTheme="minorHAnsi"/>
           <w:noProof/>
           <w:color w:val="auto"/>
-          <w:szCs w:val="24"/>
-        </w:rPr>
-      </w:pPr>
-      <w:hyperlink w:anchor="_Toc485729679" w:history="1">
+          <w:sz w:val="22"/>
+        </w:rPr>
+      </w:pPr>
+      <w:hyperlink w:anchor="_Toc485761824" w:history="1">
         <w:r>
           <w:rPr>
             <w:rStyle w:val="Hyperlink"/>
             <w:noProof/>
-            <w:szCs w:val="24"/>
           </w:rPr>
           <w:t>Cartas</w:t>
         </w:r>
@@ -2349,7 +2158,6 @@
           <w:rPr>
             <w:noProof/>
             <w:webHidden/>
-            <w:szCs w:val="24"/>
           </w:rPr>
           <w:tab/>
         </w:r>
@@ -2357,7 +2165,6 @@
           <w:rPr>
             <w:noProof/>
             <w:webHidden/>
-            <w:szCs w:val="24"/>
           </w:rPr>
           <w:fldChar w:fldCharType="begin"/>
         </w:r>
@@ -2365,22 +2172,19 @@
           <w:rPr>
             <w:noProof/>
             <w:webHidden/>
-            <w:szCs w:val="24"/>
-          </w:rPr>
-          <w:instrText xml:space="preserve"> PAGEREF _Toc485729679 \h </w:instrText>
-        </w:r>
-        <w:r>
-          <w:rPr>
-            <w:noProof/>
-            <w:webHidden/>
-            <w:szCs w:val="24"/>
-          </w:rPr>
-        </w:r>
-        <w:r>
-          <w:rPr>
-            <w:noProof/>
-            <w:webHidden/>
-            <w:szCs w:val="24"/>
+          </w:rPr>
+          <w:instrText xml:space="preserve"> PAGEREF _Toc485761824 \h </w:instrText>
+        </w:r>
+        <w:r>
+          <w:rPr>
+            <w:noProof/>
+            <w:webHidden/>
+          </w:rPr>
+        </w:r>
+        <w:r>
+          <w:rPr>
+            <w:noProof/>
+            <w:webHidden/>
           </w:rPr>
           <w:fldChar w:fldCharType="separate"/>
         </w:r>
@@ -2388,7 +2192,6 @@
           <w:rPr>
             <w:noProof/>
             <w:webHidden/>
-            <w:szCs w:val="24"/>
           </w:rPr>
           <w:t>13</w:t>
         </w:r>
@@ -2396,7 +2199,6 @@
           <w:rPr>
             <w:noProof/>
             <w:webHidden/>
-            <w:szCs w:val="24"/>
           </w:rPr>
           <w:fldChar w:fldCharType="end"/>
         </w:r>
@@ -2412,15 +2214,14 @@
           <w:rFonts w:asciiTheme="minorHAnsi" w:hAnsiTheme="minorHAnsi"/>
           <w:noProof/>
           <w:color w:val="auto"/>
-          <w:szCs w:val="24"/>
-        </w:rPr>
-      </w:pPr>
-      <w:hyperlink w:anchor="_Toc485729680" w:history="1">
+          <w:sz w:val="22"/>
+        </w:rPr>
+      </w:pPr>
+      <w:hyperlink w:anchor="_Toc485761825" w:history="1">
         <w:r>
           <w:rPr>
             <w:rStyle w:val="Hyperlink"/>
             <w:noProof/>
-            <w:szCs w:val="24"/>
           </w:rPr>
           <w:t>Cartas iniciais</w:t>
         </w:r>
@@ -2428,7 +2229,6 @@
           <w:rPr>
             <w:noProof/>
             <w:webHidden/>
-            <w:szCs w:val="24"/>
           </w:rPr>
           <w:tab/>
         </w:r>
@@ -2436,7 +2236,6 @@
           <w:rPr>
             <w:noProof/>
             <w:webHidden/>
-            <w:szCs w:val="24"/>
           </w:rPr>
           <w:fldChar w:fldCharType="begin"/>
         </w:r>
@@ -2444,22 +2243,19 @@
           <w:rPr>
             <w:noProof/>
             <w:webHidden/>
-            <w:szCs w:val="24"/>
-          </w:rPr>
-          <w:instrText xml:space="preserve"> PAGEREF _Toc485729680 \h </w:instrText>
-        </w:r>
-        <w:r>
-          <w:rPr>
-            <w:noProof/>
-            <w:webHidden/>
-            <w:szCs w:val="24"/>
-          </w:rPr>
-        </w:r>
-        <w:r>
-          <w:rPr>
-            <w:noProof/>
-            <w:webHidden/>
-            <w:szCs w:val="24"/>
+          </w:rPr>
+          <w:instrText xml:space="preserve"> PAGEREF _Toc485761825 \h </w:instrText>
+        </w:r>
+        <w:r>
+          <w:rPr>
+            <w:noProof/>
+            <w:webHidden/>
+          </w:rPr>
+        </w:r>
+        <w:r>
+          <w:rPr>
+            <w:noProof/>
+            <w:webHidden/>
           </w:rPr>
           <w:fldChar w:fldCharType="separate"/>
         </w:r>
@@ -2467,7 +2263,6 @@
           <w:rPr>
             <w:noProof/>
             <w:webHidden/>
-            <w:szCs w:val="24"/>
           </w:rPr>
           <w:t>13</w:t>
         </w:r>
@@ -2475,7 +2270,6 @@
           <w:rPr>
             <w:noProof/>
             <w:webHidden/>
-            <w:szCs w:val="24"/>
           </w:rPr>
           <w:fldChar w:fldCharType="end"/>
         </w:r>
@@ -2491,15 +2285,14 @@
           <w:rFonts w:asciiTheme="minorHAnsi" w:hAnsiTheme="minorHAnsi"/>
           <w:noProof/>
           <w:color w:val="auto"/>
-          <w:szCs w:val="24"/>
-        </w:rPr>
-      </w:pPr>
-      <w:hyperlink w:anchor="_Toc485729681" w:history="1">
+          <w:sz w:val="22"/>
+        </w:rPr>
+      </w:pPr>
+      <w:hyperlink w:anchor="_Toc485761826" w:history="1">
         <w:r>
           <w:rPr>
             <w:rStyle w:val="Hyperlink"/>
             <w:noProof/>
-            <w:szCs w:val="24"/>
           </w:rPr>
           <w:t>Cartas do baralho central</w:t>
         </w:r>
@@ -2507,7 +2300,6 @@
           <w:rPr>
             <w:noProof/>
             <w:webHidden/>
-            <w:szCs w:val="24"/>
           </w:rPr>
           <w:tab/>
         </w:r>
@@ -2515,7 +2307,6 @@
           <w:rPr>
             <w:noProof/>
             <w:webHidden/>
-            <w:szCs w:val="24"/>
           </w:rPr>
           <w:fldChar w:fldCharType="begin"/>
         </w:r>
@@ -2523,22 +2314,19 @@
           <w:rPr>
             <w:noProof/>
             <w:webHidden/>
-            <w:szCs w:val="24"/>
-          </w:rPr>
-          <w:instrText xml:space="preserve"> PAGEREF _Toc485729681 \h </w:instrText>
-        </w:r>
-        <w:r>
-          <w:rPr>
-            <w:noProof/>
-            <w:webHidden/>
-            <w:szCs w:val="24"/>
-          </w:rPr>
-        </w:r>
-        <w:r>
-          <w:rPr>
-            <w:noProof/>
-            <w:webHidden/>
-            <w:szCs w:val="24"/>
+          </w:rPr>
+          <w:instrText xml:space="preserve"> PAGEREF _Toc485761826 \h </w:instrText>
+        </w:r>
+        <w:r>
+          <w:rPr>
+            <w:noProof/>
+            <w:webHidden/>
+          </w:rPr>
+        </w:r>
+        <w:r>
+          <w:rPr>
+            <w:noProof/>
+            <w:webHidden/>
           </w:rPr>
           <w:fldChar w:fldCharType="separate"/>
         </w:r>
@@ -2546,7 +2334,6 @@
           <w:rPr>
             <w:noProof/>
             <w:webHidden/>
-            <w:szCs w:val="24"/>
           </w:rPr>
           <w:t>13</w:t>
         </w:r>
@@ -2554,7 +2341,6 @@
           <w:rPr>
             <w:noProof/>
             <w:webHidden/>
-            <w:szCs w:val="24"/>
           </w:rPr>
           <w:fldChar w:fldCharType="end"/>
         </w:r>
@@ -2570,15 +2356,14 @@
           <w:rFonts w:asciiTheme="minorHAnsi" w:hAnsiTheme="minorHAnsi"/>
           <w:noProof/>
           <w:color w:val="auto"/>
-          <w:szCs w:val="24"/>
-        </w:rPr>
-      </w:pPr>
-      <w:hyperlink w:anchor="_Toc485729682" w:history="1">
+          <w:sz w:val="22"/>
+        </w:rPr>
+      </w:pPr>
+      <w:hyperlink w:anchor="_Toc485761827" w:history="1">
         <w:r>
           <w:rPr>
             <w:rStyle w:val="Hyperlink"/>
             <w:noProof/>
-            <w:szCs w:val="24"/>
           </w:rPr>
           <w:t>Condições especiais de desempate</w:t>
         </w:r>
@@ -2586,7 +2371,6 @@
           <w:rPr>
             <w:noProof/>
             <w:webHidden/>
-            <w:szCs w:val="24"/>
           </w:rPr>
           <w:tab/>
         </w:r>
@@ -2594,7 +2378,6 @@
           <w:rPr>
             <w:noProof/>
             <w:webHidden/>
-            <w:szCs w:val="24"/>
           </w:rPr>
           <w:fldChar w:fldCharType="begin"/>
         </w:r>
@@ -2602,22 +2385,19 @@
           <w:rPr>
             <w:noProof/>
             <w:webHidden/>
-            <w:szCs w:val="24"/>
-          </w:rPr>
-          <w:instrText xml:space="preserve"> PAGEREF _Toc485729682 \h </w:instrText>
-        </w:r>
-        <w:r>
-          <w:rPr>
-            <w:noProof/>
-            <w:webHidden/>
-            <w:szCs w:val="24"/>
-          </w:rPr>
-        </w:r>
-        <w:r>
-          <w:rPr>
-            <w:noProof/>
-            <w:webHidden/>
-            <w:szCs w:val="24"/>
+          </w:rPr>
+          <w:instrText xml:space="preserve"> PAGEREF _Toc485761827 \h </w:instrText>
+        </w:r>
+        <w:r>
+          <w:rPr>
+            <w:noProof/>
+            <w:webHidden/>
+          </w:rPr>
+        </w:r>
+        <w:r>
+          <w:rPr>
+            <w:noProof/>
+            <w:webHidden/>
           </w:rPr>
           <w:fldChar w:fldCharType="separate"/>
         </w:r>
@@ -2625,7 +2405,6 @@
           <w:rPr>
             <w:noProof/>
             <w:webHidden/>
-            <w:szCs w:val="24"/>
           </w:rPr>
           <w:t>14</w:t>
         </w:r>
@@ -2633,7 +2412,6 @@
           <w:rPr>
             <w:noProof/>
             <w:webHidden/>
-            <w:szCs w:val="24"/>
           </w:rPr>
           <w:fldChar w:fldCharType="end"/>
         </w:r>
@@ -2649,15 +2427,14 @@
           <w:rFonts w:asciiTheme="minorHAnsi" w:hAnsiTheme="minorHAnsi"/>
           <w:noProof/>
           <w:color w:val="auto"/>
-          <w:szCs w:val="24"/>
-        </w:rPr>
-      </w:pPr>
-      <w:hyperlink w:anchor="_Toc485729683" w:history="1">
+          <w:sz w:val="22"/>
+        </w:rPr>
+      </w:pPr>
+      <w:hyperlink w:anchor="_Toc485761828" w:history="1">
         <w:r>
           <w:rPr>
             <w:rStyle w:val="Hyperlink"/>
             <w:noProof/>
-            <w:szCs w:val="24"/>
           </w:rPr>
           <w:t>Condições especiais</w:t>
         </w:r>
@@ -2665,7 +2442,6 @@
           <w:rPr>
             <w:noProof/>
             <w:webHidden/>
-            <w:szCs w:val="24"/>
           </w:rPr>
           <w:tab/>
         </w:r>
@@ -2673,7 +2449,6 @@
           <w:rPr>
             <w:noProof/>
             <w:webHidden/>
-            <w:szCs w:val="24"/>
           </w:rPr>
           <w:fldChar w:fldCharType="begin"/>
         </w:r>
@@ -2681,22 +2456,19 @@
           <w:rPr>
             <w:noProof/>
             <w:webHidden/>
-            <w:szCs w:val="24"/>
-          </w:rPr>
-          <w:instrText xml:space="preserve"> PAGEREF _Toc485729683 \h </w:instrText>
-        </w:r>
-        <w:r>
-          <w:rPr>
-            <w:noProof/>
-            <w:webHidden/>
-            <w:szCs w:val="24"/>
-          </w:rPr>
-        </w:r>
-        <w:r>
-          <w:rPr>
-            <w:noProof/>
-            <w:webHidden/>
-            <w:szCs w:val="24"/>
+          </w:rPr>
+          <w:instrText xml:space="preserve"> PAGEREF _Toc485761828 \h </w:instrText>
+        </w:r>
+        <w:r>
+          <w:rPr>
+            <w:noProof/>
+            <w:webHidden/>
+          </w:rPr>
+        </w:r>
+        <w:r>
+          <w:rPr>
+            <w:noProof/>
+            <w:webHidden/>
           </w:rPr>
           <w:fldChar w:fldCharType="separate"/>
         </w:r>
@@ -2704,7 +2476,6 @@
           <w:rPr>
             <w:noProof/>
             <w:webHidden/>
-            <w:szCs w:val="24"/>
           </w:rPr>
           <w:t>14</w:t>
         </w:r>
@@ -2712,7 +2483,6 @@
           <w:rPr>
             <w:noProof/>
             <w:webHidden/>
-            <w:szCs w:val="24"/>
           </w:rPr>
           <w:fldChar w:fldCharType="end"/>
         </w:r>
@@ -2728,15 +2498,14 @@
           <w:rFonts w:asciiTheme="minorHAnsi" w:hAnsiTheme="minorHAnsi"/>
           <w:noProof/>
           <w:color w:val="auto"/>
-          <w:szCs w:val="24"/>
-        </w:rPr>
-      </w:pPr>
-      <w:hyperlink w:anchor="_Toc485729684" w:history="1">
+          <w:sz w:val="22"/>
+        </w:rPr>
+      </w:pPr>
+      <w:hyperlink w:anchor="_Toc485761829" w:history="1">
         <w:r>
           <w:rPr>
             <w:rStyle w:val="Hyperlink"/>
             <w:noProof/>
-            <w:szCs w:val="24"/>
           </w:rPr>
           <w:t>Batalha real (</w:t>
         </w:r>
@@ -2745,35 +2514,13 @@
             <w:rStyle w:val="Hyperlink"/>
             <w:i/>
             <w:noProof/>
-            <w:szCs w:val="24"/>
-            <w:lang w:val="en-US"/>
-          </w:rPr>
-          <w:t>royal</w:t>
+          </w:rPr>
+          <w:t>royal battle</w:t>
         </w:r>
         <w:r>
           <w:rPr>
             <w:rStyle w:val="Hyperlink"/>
-            <w:i/>
-            <w:noProof/>
-            <w:szCs w:val="24"/>
-          </w:rPr>
-          <w:t xml:space="preserve"> </w:t>
-        </w:r>
-        <w:r>
-          <w:rPr>
-            <w:rStyle w:val="Hyperlink"/>
-            <w:i/>
-            <w:noProof/>
-            <w:szCs w:val="24"/>
-            <w:lang w:val="en-US"/>
-          </w:rPr>
-          <w:t>battle</w:t>
-        </w:r>
-        <w:r>
-          <w:rPr>
-            <w:rStyle w:val="Hyperlink"/>
-            <w:noProof/>
-            <w:szCs w:val="24"/>
+            <w:noProof/>
           </w:rPr>
           <w:t>)</w:t>
         </w:r>
@@ -2781,7 +2528,6 @@
           <w:rPr>
             <w:noProof/>
             <w:webHidden/>
-            <w:szCs w:val="24"/>
           </w:rPr>
           <w:tab/>
         </w:r>
@@ -2789,7 +2535,6 @@
           <w:rPr>
             <w:noProof/>
             <w:webHidden/>
-            <w:szCs w:val="24"/>
           </w:rPr>
           <w:fldChar w:fldCharType="begin"/>
         </w:r>
@@ -2797,22 +2542,19 @@
           <w:rPr>
             <w:noProof/>
             <w:webHidden/>
-            <w:szCs w:val="24"/>
-          </w:rPr>
-          <w:instrText xml:space="preserve"> PAGEREF _Toc485729684 \h </w:instrText>
-        </w:r>
-        <w:r>
-          <w:rPr>
-            <w:noProof/>
-            <w:webHidden/>
-            <w:szCs w:val="24"/>
-          </w:rPr>
-        </w:r>
-        <w:r>
-          <w:rPr>
-            <w:noProof/>
-            <w:webHidden/>
-            <w:szCs w:val="24"/>
+          </w:rPr>
+          <w:instrText xml:space="preserve"> PAGEREF _Toc485761829 \h </w:instrText>
+        </w:r>
+        <w:r>
+          <w:rPr>
+            <w:noProof/>
+            <w:webHidden/>
+          </w:rPr>
+        </w:r>
+        <w:r>
+          <w:rPr>
+            <w:noProof/>
+            <w:webHidden/>
           </w:rPr>
           <w:fldChar w:fldCharType="separate"/>
         </w:r>
@@ -2820,7 +2562,6 @@
           <w:rPr>
             <w:noProof/>
             <w:webHidden/>
-            <w:szCs w:val="24"/>
           </w:rPr>
           <w:t>14</w:t>
         </w:r>
@@ -2828,7 +2569,6 @@
           <w:rPr>
             <w:noProof/>
             <w:webHidden/>
-            <w:szCs w:val="24"/>
           </w:rPr>
           <w:fldChar w:fldCharType="end"/>
         </w:r>
@@ -2836,35 +2576,20 @@
     </w:p>
     <w:p>
       <w:pPr>
-        <w:jc w:val="left"/>
-        <w:rPr>
-          <w:rFonts w:eastAsiaTheme="majorEastAsia" w:cstheme="majorBidi"/>
-          <w:b/>
-          <w:bCs/>
-          <w:sz w:val="28"/>
-          <w:szCs w:val="26"/>
-        </w:rPr>
-      </w:pPr>
-      <w:r>
-        <w:rPr>
-          <w:rFonts w:eastAsiaTheme="majorEastAsia" w:cstheme="majorBidi"/>
-          <w:b/>
-          <w:bCs/>
+        <w:pStyle w:val="Ttulo1"/>
+      </w:pPr>
+      <w:r>
+        <w:rPr>
           <w:szCs w:val="24"/>
         </w:rPr>
         <w:lastRenderedPageBreak/>
         <w:fldChar w:fldCharType="end"/>
       </w:r>
-    </w:p>
-    <w:p>
-      <w:pPr>
-        <w:pStyle w:val="Ttulo1"/>
-      </w:pPr>
-      <w:bookmarkStart w:id="2" w:name="_Toc485729654"/>
+      <w:bookmarkStart w:id="4" w:name="_Toc485761799"/>
       <w:r>
         <w:t>Resumo do jogo</w:t>
       </w:r>
-      <w:bookmarkEnd w:id="2"/>
+      <w:bookmarkEnd w:id="4"/>
     </w:p>
     <w:p>
       <w:pPr>
@@ -2875,11 +2600,11 @@
       <w:pPr>
         <w:pStyle w:val="Ttulo2"/>
       </w:pPr>
-      <w:bookmarkStart w:id="3" w:name="_Toc485729655"/>
+      <w:bookmarkStart w:id="5" w:name="_Toc485761800"/>
       <w:r>
         <w:t>Detalhes do jogo</w:t>
       </w:r>
-      <w:bookmarkEnd w:id="3"/>
+      <w:bookmarkEnd w:id="5"/>
     </w:p>
     <w:p/>
     <w:p>
@@ -2936,11 +2661,11 @@
       <w:pPr>
         <w:pStyle w:val="Ttulo2"/>
       </w:pPr>
-      <w:bookmarkStart w:id="4" w:name="_Toc485729656"/>
+      <w:bookmarkStart w:id="6" w:name="_Toc485761801"/>
       <w:r>
         <w:t>Peças totais</w:t>
       </w:r>
-      <w:bookmarkEnd w:id="4"/>
+      <w:bookmarkEnd w:id="6"/>
     </w:p>
     <w:p/>
     <w:p>
@@ -2967,7 +2692,7 @@
       <w:pPr>
         <w:pStyle w:val="Ttulo2"/>
       </w:pPr>
-      <w:bookmarkStart w:id="5" w:name="_Toc485729657"/>
+      <w:bookmarkStart w:id="7" w:name="_Toc485761802"/>
       <w:r>
         <w:t xml:space="preserve">Montagem </w:t>
       </w:r>
@@ -2982,7 +2707,7 @@
       <w:r>
         <w:t xml:space="preserve"> tabuleiro</w:t>
       </w:r>
-      <w:bookmarkEnd w:id="5"/>
+      <w:bookmarkEnd w:id="7"/>
     </w:p>
     <w:p/>
     <w:p>
@@ -3049,20 +2774,18 @@
       </w:r>
     </w:p>
     <w:p>
+      <w:pPr>
+        <w:pStyle w:val="Ttulo1"/>
+      </w:pPr>
       <w:r>
         <w:br w:type="page"/>
       </w:r>
-    </w:p>
-    <w:p>
-      <w:pPr>
-        <w:pStyle w:val="Ttulo1"/>
-      </w:pPr>
-      <w:bookmarkStart w:id="6" w:name="_Toc485729658"/>
+      <w:bookmarkStart w:id="8" w:name="_Toc485761803"/>
       <w:r>
         <w:lastRenderedPageBreak/>
         <w:t>O Tabuleiro</w:t>
       </w:r>
-      <w:bookmarkEnd w:id="6"/>
+      <w:bookmarkEnd w:id="8"/>
     </w:p>
     <w:p/>
     <w:p>
@@ -3086,7 +2809,7 @@
                     <pic:cNvPicPr/>
                   </pic:nvPicPr>
                   <pic:blipFill>
-                    <a:blip r:embed="rId7" cstate="print"/>
+                    <a:blip r:embed="rId9" cstate="print"/>
                     <a:stretch>
                       <a:fillRect/>
                     </a:stretch>
@@ -3112,11 +2835,11 @@
       <w:pPr>
         <w:pStyle w:val="Ttulo2"/>
       </w:pPr>
-      <w:bookmarkStart w:id="7" w:name="_Toc485729659"/>
+      <w:bookmarkStart w:id="9" w:name="_Toc485761804"/>
       <w:r>
         <w:t>Áreas coloridas</w:t>
       </w:r>
-      <w:bookmarkEnd w:id="7"/>
+      <w:bookmarkEnd w:id="9"/>
     </w:p>
     <w:p/>
     <w:p>
@@ -3129,11 +2852,16 @@
       <w:pPr>
         <w:pStyle w:val="Ttulo2"/>
       </w:pPr>
-      <w:bookmarkStart w:id="8" w:name="_Toc485729660"/>
+    </w:p>
+    <w:p>
+      <w:pPr>
+        <w:pStyle w:val="Ttulo2"/>
+      </w:pPr>
+      <w:bookmarkStart w:id="10" w:name="_Toc485761805"/>
       <w:r>
         <w:t>Castelos</w:t>
       </w:r>
-      <w:bookmarkEnd w:id="8"/>
+      <w:bookmarkEnd w:id="10"/>
     </w:p>
     <w:p/>
     <w:p>
@@ -3146,11 +2874,11 @@
       <w:pPr>
         <w:pStyle w:val="Ttulo2"/>
       </w:pPr>
-      <w:bookmarkStart w:id="9" w:name="_Toc485729661"/>
+      <w:bookmarkStart w:id="11" w:name="_Toc485761806"/>
       <w:r>
         <w:t>Setores com escudo</w:t>
       </w:r>
-      <w:bookmarkEnd w:id="9"/>
+      <w:bookmarkEnd w:id="11"/>
     </w:p>
     <w:p/>
     <w:p>
@@ -3163,11 +2891,11 @@
       <w:pPr>
         <w:pStyle w:val="Ttulo2"/>
       </w:pPr>
-      <w:bookmarkStart w:id="10" w:name="_Toc485729662"/>
+      <w:bookmarkStart w:id="12" w:name="_Toc485761807"/>
       <w:r>
         <w:t>Capital (Centro do tabuleiro)</w:t>
       </w:r>
-      <w:bookmarkEnd w:id="10"/>
+      <w:bookmarkEnd w:id="12"/>
     </w:p>
     <w:p/>
     <w:p>
@@ -3184,23 +2912,23 @@
       <w:pPr>
         <w:pStyle w:val="Ttulo1"/>
       </w:pPr>
-      <w:bookmarkStart w:id="11" w:name="_Toc485729663"/>
+      <w:bookmarkStart w:id="13" w:name="_Toc485761808"/>
       <w:r>
         <w:lastRenderedPageBreak/>
         <w:t>Limitações</w:t>
       </w:r>
-      <w:bookmarkEnd w:id="11"/>
+      <w:bookmarkEnd w:id="13"/>
     </w:p>
     <w:p/>
     <w:p>
       <w:pPr>
         <w:pStyle w:val="Ttulo2"/>
       </w:pPr>
-      <w:bookmarkStart w:id="12" w:name="_Toc485729664"/>
+      <w:bookmarkStart w:id="14" w:name="_Toc485761809"/>
       <w:r>
         <w:t>Dos jogadores</w:t>
       </w:r>
-      <w:bookmarkEnd w:id="12"/>
+      <w:bookmarkEnd w:id="14"/>
     </w:p>
     <w:p/>
     <w:p>
@@ -3244,11 +2972,11 @@
       <w:pPr>
         <w:pStyle w:val="Ttulo2"/>
       </w:pPr>
-      <w:bookmarkStart w:id="13" w:name="_Toc485729665"/>
+      <w:bookmarkStart w:id="15" w:name="_Toc485761810"/>
       <w:r>
         <w:t>Do tabuleiro</w:t>
       </w:r>
-      <w:bookmarkEnd w:id="13"/>
+      <w:bookmarkEnd w:id="15"/>
     </w:p>
     <w:p/>
     <w:p>
@@ -3283,23 +3011,23 @@
       <w:pPr>
         <w:pStyle w:val="Ttulo1"/>
       </w:pPr>
-      <w:bookmarkStart w:id="14" w:name="_Toc485729666"/>
+      <w:bookmarkStart w:id="16" w:name="_Toc485761811"/>
       <w:r>
         <w:lastRenderedPageBreak/>
         <w:t>Como jogar?</w:t>
       </w:r>
-      <w:bookmarkEnd w:id="14"/>
+      <w:bookmarkEnd w:id="16"/>
     </w:p>
     <w:p/>
     <w:p>
       <w:pPr>
         <w:pStyle w:val="Ttulo2"/>
       </w:pPr>
-      <w:bookmarkStart w:id="15" w:name="_Toc485729667"/>
+      <w:bookmarkStart w:id="17" w:name="_Toc485761812"/>
       <w:r>
         <w:t>Quem começa e quem é o próximo?</w:t>
       </w:r>
-      <w:bookmarkEnd w:id="15"/>
+      <w:bookmarkEnd w:id="17"/>
     </w:p>
     <w:p/>
     <w:p>
@@ -3328,11 +3056,11 @@
       <w:pPr>
         <w:pStyle w:val="Ttulo2"/>
       </w:pPr>
-      <w:bookmarkStart w:id="16" w:name="_Toc485729668"/>
+      <w:bookmarkStart w:id="18" w:name="_Toc485761813"/>
       <w:r>
         <w:t>Partidas? Rodadas? Turnos? O que são cada coisa?</w:t>
       </w:r>
-      <w:bookmarkEnd w:id="16"/>
+      <w:bookmarkEnd w:id="18"/>
     </w:p>
     <w:p/>
     <w:p>
@@ -3362,23 +3090,23 @@
       <w:pPr>
         <w:pStyle w:val="Ttulo1"/>
       </w:pPr>
-      <w:bookmarkStart w:id="17" w:name="_Toc485729669"/>
+      <w:bookmarkStart w:id="19" w:name="_Toc485761814"/>
       <w:r>
         <w:lastRenderedPageBreak/>
         <w:t>Turnos e movimentação</w:t>
       </w:r>
-      <w:bookmarkEnd w:id="17"/>
+      <w:bookmarkEnd w:id="19"/>
     </w:p>
     <w:p/>
     <w:p>
       <w:pPr>
         <w:pStyle w:val="Ttulo2"/>
       </w:pPr>
-      <w:bookmarkStart w:id="18" w:name="_Toc485729670"/>
+      <w:bookmarkStart w:id="20" w:name="_Toc485761815"/>
       <w:r>
         <w:t>Turnos por jogador</w:t>
       </w:r>
-      <w:bookmarkEnd w:id="18"/>
+      <w:bookmarkEnd w:id="20"/>
     </w:p>
     <w:p/>
     <w:p>
@@ -3678,11 +3406,11 @@
       <w:pPr>
         <w:pStyle w:val="Ttulo2"/>
       </w:pPr>
-      <w:bookmarkStart w:id="19" w:name="_Toc485729671"/>
+      <w:bookmarkStart w:id="21" w:name="_Toc485761816"/>
       <w:r>
         <w:t>Movimentação</w:t>
       </w:r>
-      <w:bookmarkEnd w:id="19"/>
+      <w:bookmarkEnd w:id="21"/>
     </w:p>
     <w:p/>
     <w:p>
@@ -3757,7 +3485,7 @@
       <w:pPr>
         <w:pStyle w:val="Ttulo1"/>
       </w:pPr>
-      <w:bookmarkStart w:id="20" w:name="_Toc485729672"/>
+      <w:bookmarkStart w:id="22" w:name="_Toc485761817"/>
       <w:r>
         <w:lastRenderedPageBreak/>
         <w:t xml:space="preserve">Batalhando e dominando </w:t>
@@ -3765,18 +3493,18 @@
       <w:r>
         <w:t>a capital</w:t>
       </w:r>
-      <w:bookmarkEnd w:id="20"/>
+      <w:bookmarkEnd w:id="22"/>
     </w:p>
     <w:p/>
     <w:p>
       <w:pPr>
         <w:pStyle w:val="Ttulo2"/>
       </w:pPr>
-      <w:bookmarkStart w:id="21" w:name="_Toc485729673"/>
+      <w:bookmarkStart w:id="23" w:name="_Toc485761818"/>
       <w:r>
         <w:t>Valores de combate</w:t>
       </w:r>
-      <w:bookmarkEnd w:id="21"/>
+      <w:bookmarkEnd w:id="23"/>
     </w:p>
     <w:p/>
     <w:p>
@@ -3815,11 +3543,11 @@
       <w:pPr>
         <w:pStyle w:val="Ttulo2"/>
       </w:pPr>
-      <w:bookmarkStart w:id="22" w:name="_Toc485729674"/>
+      <w:bookmarkStart w:id="24" w:name="_Toc485761819"/>
       <w:r>
         <w:t>Batalha</w:t>
       </w:r>
-      <w:bookmarkEnd w:id="22"/>
+      <w:bookmarkEnd w:id="24"/>
     </w:p>
     <w:p/>
     <w:p>
@@ -3913,11 +3641,16 @@
       <w:pPr>
         <w:pStyle w:val="Ttulo2"/>
       </w:pPr>
-      <w:bookmarkStart w:id="23" w:name="_Toc485729675"/>
+    </w:p>
+    <w:p>
+      <w:pPr>
+        <w:pStyle w:val="Ttulo2"/>
+      </w:pPr>
+      <w:bookmarkStart w:id="25" w:name="_Toc485761820"/>
       <w:r>
         <w:t>Capital</w:t>
       </w:r>
-      <w:bookmarkEnd w:id="23"/>
+      <w:bookmarkEnd w:id="25"/>
     </w:p>
     <w:p/>
     <w:p>
@@ -3927,7 +3660,6 @@
     </w:p>
     <w:p>
       <w:r>
-        <w:lastRenderedPageBreak/>
         <w:t xml:space="preserve">Somente uma unidade pode </w:t>
       </w:r>
       <w:r>
@@ -3980,23 +3712,23 @@
       <w:pPr>
         <w:pStyle w:val="Ttulo1"/>
       </w:pPr>
-      <w:bookmarkStart w:id="24" w:name="_Toc485729676"/>
+      <w:bookmarkStart w:id="26" w:name="_Toc485761821"/>
       <w:r>
         <w:lastRenderedPageBreak/>
         <w:t>Pontuação e condições de fim de jogo</w:t>
       </w:r>
-      <w:bookmarkEnd w:id="24"/>
+      <w:bookmarkEnd w:id="26"/>
     </w:p>
     <w:p/>
     <w:p>
       <w:pPr>
         <w:pStyle w:val="Ttulo2"/>
       </w:pPr>
-      <w:bookmarkStart w:id="25" w:name="_Toc485729677"/>
+      <w:bookmarkStart w:id="27" w:name="_Toc485761822"/>
       <w:r>
         <w:t>Pontuação</w:t>
       </w:r>
-      <w:bookmarkEnd w:id="25"/>
+      <w:bookmarkEnd w:id="27"/>
     </w:p>
     <w:p/>
     <w:p>
@@ -4058,11 +3790,11 @@
       <w:pPr>
         <w:pStyle w:val="Ttulo2"/>
       </w:pPr>
-      <w:bookmarkStart w:id="26" w:name="_Toc485729678"/>
+      <w:bookmarkStart w:id="28" w:name="_Toc485761823"/>
       <w:r>
         <w:t>Condições de fim de jogo</w:t>
       </w:r>
-      <w:bookmarkEnd w:id="26"/>
+      <w:bookmarkEnd w:id="28"/>
     </w:p>
     <w:p/>
     <w:p>
@@ -4131,23 +3863,23 @@
       <w:pPr>
         <w:pStyle w:val="Ttulo1"/>
       </w:pPr>
-      <w:bookmarkStart w:id="27" w:name="_Toc485729679"/>
+      <w:bookmarkStart w:id="29" w:name="_Toc485761824"/>
       <w:r>
         <w:lastRenderedPageBreak/>
         <w:t>Cartas</w:t>
       </w:r>
-      <w:bookmarkEnd w:id="27"/>
+      <w:bookmarkEnd w:id="29"/>
     </w:p>
     <w:p/>
     <w:p>
       <w:pPr>
         <w:pStyle w:val="Ttulo2"/>
       </w:pPr>
-      <w:bookmarkStart w:id="28" w:name="_Toc485729680"/>
+      <w:bookmarkStart w:id="30" w:name="_Toc485761825"/>
       <w:r>
         <w:t>Cartas iniciais</w:t>
       </w:r>
-      <w:bookmarkEnd w:id="28"/>
+      <w:bookmarkEnd w:id="30"/>
     </w:p>
     <w:p/>
     <w:p>
@@ -4156,8 +3888,8 @@
       </w:r>
     </w:p>
     <w:p/>
-    <w:bookmarkStart w:id="29" w:name="_MON_1559475695"/>
-    <w:bookmarkEnd w:id="29"/>
+    <w:bookmarkStart w:id="31" w:name="_MON_1559475695"/>
+    <w:bookmarkEnd w:id="31"/>
     <w:p>
       <w:r>
         <w:object w:dxaOrig="3533" w:dyaOrig="1762">
@@ -4180,10 +3912,10 @@
             <v:path o:extrusionok="f" gradientshapeok="t" o:connecttype="rect"/>
             <o:lock v:ext="edit" aspectratio="t"/>
           </v:shapetype>
-          <v:shape id="_x0000_i1025" type="#_x0000_t75" style="width:176.55pt;height:88.3pt" o:ole="">
-            <v:imagedata r:id="rId8" o:title=""/>
+          <v:shape id="_x0000_i1025" type="#_x0000_t75" style="width:176.25pt;height:88.5pt" o:ole="">
+            <v:imagedata r:id="rId10" o:title=""/>
           </v:shape>
-          <o:OLEObject Type="Embed" ProgID="Excel.Sheet.12" ShapeID="_x0000_i1025" DrawAspect="Content" ObjectID="_1559502593" r:id="rId9"/>
+          <o:OLEObject Type="Embed" ProgID="Excel.Sheet.12" ShapeID="_x0000_i1025" DrawAspect="Content" ObjectID="_1559503710" r:id="rId11"/>
         </w:object>
       </w:r>
     </w:p>
@@ -4198,11 +3930,11 @@
       <w:pPr>
         <w:pStyle w:val="Ttulo2"/>
       </w:pPr>
-      <w:bookmarkStart w:id="30" w:name="_Toc485729681"/>
+      <w:bookmarkStart w:id="32" w:name="_Toc485761826"/>
       <w:r>
         <w:t>Cartas do baralho central</w:t>
       </w:r>
-      <w:bookmarkEnd w:id="30"/>
+      <w:bookmarkEnd w:id="32"/>
     </w:p>
     <w:p/>
     <w:p>
@@ -4226,7 +3958,7 @@
                     <pic:cNvPicPr/>
                   </pic:nvPicPr>
                   <pic:blipFill>
-                    <a:blip r:embed="rId10" cstate="print"/>
+                    <a:blip r:embed="rId12" cstate="print"/>
                     <a:stretch>
                       <a:fillRect/>
                     </a:stretch>
@@ -4262,23 +3994,23 @@
       <w:pPr>
         <w:pStyle w:val="Ttulo1"/>
       </w:pPr>
-      <w:bookmarkStart w:id="31" w:name="_Toc485729682"/>
+      <w:bookmarkStart w:id="33" w:name="_Toc485761827"/>
       <w:r>
         <w:lastRenderedPageBreak/>
         <w:t>Condições especiais de desempate</w:t>
       </w:r>
-      <w:bookmarkEnd w:id="31"/>
+      <w:bookmarkEnd w:id="33"/>
     </w:p>
     <w:p/>
     <w:p>
       <w:pPr>
         <w:pStyle w:val="Ttulo2"/>
       </w:pPr>
-      <w:bookmarkStart w:id="32" w:name="_Toc485729683"/>
+      <w:bookmarkStart w:id="34" w:name="_Toc485761828"/>
       <w:r>
         <w:t>Condições especiais</w:t>
       </w:r>
-      <w:bookmarkEnd w:id="32"/>
+      <w:bookmarkEnd w:id="34"/>
     </w:p>
     <w:p/>
     <w:p>
@@ -4341,7 +4073,7 @@
       <w:pPr>
         <w:pStyle w:val="Ttulo2"/>
       </w:pPr>
-      <w:bookmarkStart w:id="33" w:name="_Toc485729684"/>
+      <w:bookmarkStart w:id="35" w:name="_Toc485761829"/>
       <w:r>
         <w:t>Batalha real (</w:t>
       </w:r>
@@ -4372,7 +4104,7 @@
       <w:r>
         <w:t>)</w:t>
       </w:r>
-      <w:bookmarkEnd w:id="33"/>
+      <w:bookmarkEnd w:id="35"/>
     </w:p>
     <w:p/>
     <w:p>
@@ -4420,13 +4152,150 @@
       </w:r>
     </w:p>
     <w:sectPr>
+      <w:footerReference w:type="default" r:id="rId13"/>
       <w:pgSz w:w="11906" w:h="16838"/>
       <w:pgMar w:top="1417" w:right="1701" w:bottom="1417" w:left="1701" w:header="708" w:footer="708" w:gutter="0"/>
       <w:cols w:space="708"/>
+      <w:titlePg/>
       <w:docGrid w:linePitch="360"/>
     </w:sectPr>
   </w:body>
 </w:document>
+</file>
+
+<file path=word/endnotes.xml><?xml version="1.0" encoding="utf-8"?>
+<w:endnotes xmlns:ve="http://schemas.openxmlformats.org/markup-compatibility/2006" xmlns:o="urn:schemas-microsoft-com:office:office" xmlns:r="http://schemas.openxmlformats.org/officeDocument/2006/relationships" xmlns:m="http://schemas.openxmlformats.org/officeDocument/2006/math" xmlns:v="urn:schemas-microsoft-com:vml" xmlns:wp="http://schemas.openxmlformats.org/drawingml/2006/wordprocessingDrawing" xmlns:w10="urn:schemas-microsoft-com:office:word" xmlns:w="http://schemas.openxmlformats.org/wordprocessingml/2006/main" xmlns:wne="http://schemas.microsoft.com/office/word/2006/wordml">
+  <w:endnote w:type="separator" w:id="-1">
+    <w:p>
+      <w:pPr>
+        <w:spacing w:after="0" w:line="240" w:lineRule="auto"/>
+      </w:pPr>
+      <w:r>
+        <w:separator/>
+      </w:r>
+    </w:p>
+  </w:endnote>
+  <w:endnote w:type="continuationSeparator" w:id="0">
+    <w:p>
+      <w:pPr>
+        <w:spacing w:after="0" w:line="240" w:lineRule="auto"/>
+      </w:pPr>
+      <w:r>
+        <w:continuationSeparator/>
+      </w:r>
+    </w:p>
+  </w:endnote>
+</w:endnotes>
+</file>
+
+<file path=word/footer1.xml><?xml version="1.0" encoding="utf-8"?>
+<w:ftr xmlns:ve="http://schemas.openxmlformats.org/markup-compatibility/2006" xmlns:o="urn:schemas-microsoft-com:office:office" xmlns:r="http://schemas.openxmlformats.org/officeDocument/2006/relationships" xmlns:m="http://schemas.openxmlformats.org/officeDocument/2006/math" xmlns:v="urn:schemas-microsoft-com:vml" xmlns:wp="http://schemas.openxmlformats.org/drawingml/2006/wordprocessingDrawing" xmlns:w10="urn:schemas-microsoft-com:office:word" xmlns:w="http://schemas.openxmlformats.org/wordprocessingml/2006/main" xmlns:wne="http://schemas.microsoft.com/office/word/2006/wordml">
+  <w:sdt>
+    <w:sdtPr>
+      <w:rPr>
+        <w:rFonts w:asciiTheme="majorHAnsi" w:eastAsiaTheme="majorEastAsia" w:hAnsiTheme="majorHAnsi" w:cstheme="majorBidi"/>
+      </w:rPr>
+      <w:id w:val="13524320"/>
+      <w:docPartObj>
+        <w:docPartGallery w:val="Page Numbers (Bottom of Page)"/>
+        <w:docPartUnique/>
+      </w:docPartObj>
+    </w:sdtPr>
+    <w:sdtContent>
+      <w:sdt>
+        <w:sdtPr>
+          <w:rPr>
+            <w:rFonts w:asciiTheme="majorHAnsi" w:eastAsiaTheme="majorEastAsia" w:hAnsiTheme="majorHAnsi" w:cstheme="majorBidi"/>
+          </w:rPr>
+          <w:id w:val="252092508"/>
+          <w:docPartObj>
+            <w:docPartGallery w:val="Page Numbers (Margins)"/>
+            <w:docPartUnique/>
+          </w:docPartObj>
+        </w:sdtPr>
+        <w:sdtContent>
+          <w:p>
+            <w:pPr>
+              <w:rPr>
+                <w:rFonts w:asciiTheme="majorHAnsi" w:eastAsiaTheme="majorEastAsia" w:hAnsiTheme="majorHAnsi" w:cstheme="majorBidi"/>
+              </w:rPr>
+            </w:pPr>
+            <w:r>
+              <w:rPr>
+                <w:rFonts w:asciiTheme="majorHAnsi" w:eastAsiaTheme="majorEastAsia" w:hAnsiTheme="majorHAnsi" w:cstheme="majorBidi"/>
+                <w:noProof/>
+                <w:lang w:eastAsia="zh-TW"/>
+              </w:rPr>
+              <w:pict>
+                <v:oval id="_x0000_s3073" style="position:absolute;left:0;text-align:left;margin-left:0;margin-top:0;width:49.35pt;height:49.35pt;z-index:251660288;mso-position-horizontal:center;mso-position-horizontal-relative:margin;mso-position-vertical:center;mso-position-vertical-relative:bottom-margin-area;v-text-anchor:middle" fillcolor="#365f91 [2404]" stroked="f">
+                  <v:textbox>
+                    <w:txbxContent>
+                      <w:p>
+                        <w:pPr>
+                          <w:pStyle w:val="Rodap"/>
+                          <w:jc w:val="center"/>
+                          <w:rPr>
+                            <w:b/>
+                            <w:color w:val="FFFFFF" w:themeColor="background1"/>
+                            <w:sz w:val="32"/>
+                            <w:szCs w:val="32"/>
+                          </w:rPr>
+                        </w:pPr>
+                        <w:fldSimple w:instr=" PAGE    \* MERGEFORMAT ">
+                          <w:r>
+                            <w:rPr>
+                              <w:b/>
+                              <w:noProof/>
+                              <w:color w:val="FFFFFF" w:themeColor="background1"/>
+                              <w:sz w:val="32"/>
+                              <w:szCs w:val="32"/>
+                            </w:rPr>
+                            <w:t>14</w:t>
+                          </w:r>
+                        </w:fldSimple>
+                      </w:p>
+                    </w:txbxContent>
+                  </v:textbox>
+                  <w10:wrap anchorx="margin" anchory="page"/>
+                </v:oval>
+              </w:pict>
+            </w:r>
+          </w:p>
+        </w:sdtContent>
+      </w:sdt>
+    </w:sdtContent>
+  </w:sdt>
+  <w:p>
+    <w:pPr>
+      <w:pStyle w:val="Rodap"/>
+    </w:pPr>
+  </w:p>
+</w:ftr>
+</file>
+
+<file path=word/footnotes.xml><?xml version="1.0" encoding="utf-8"?>
+<w:footnotes xmlns:ve="http://schemas.openxmlformats.org/markup-compatibility/2006" xmlns:o="urn:schemas-microsoft-com:office:office" xmlns:r="http://schemas.openxmlformats.org/officeDocument/2006/relationships" xmlns:m="http://schemas.openxmlformats.org/officeDocument/2006/math" xmlns:v="urn:schemas-microsoft-com:vml" xmlns:wp="http://schemas.openxmlformats.org/drawingml/2006/wordprocessingDrawing" xmlns:w10="urn:schemas-microsoft-com:office:word" xmlns:w="http://schemas.openxmlformats.org/wordprocessingml/2006/main" xmlns:wne="http://schemas.microsoft.com/office/word/2006/wordml">
+  <w:footnote w:type="separator" w:id="-1">
+    <w:p>
+      <w:pPr>
+        <w:spacing w:after="0" w:line="240" w:lineRule="auto"/>
+      </w:pPr>
+      <w:r>
+        <w:separator/>
+      </w:r>
+    </w:p>
+  </w:footnote>
+  <w:footnote w:type="continuationSeparator" w:id="0">
+    <w:p>
+      <w:pPr>
+        <w:spacing w:after="0" w:line="240" w:lineRule="auto"/>
+      </w:pPr>
+      <w:r>
+        <w:continuationSeparator/>
+      </w:r>
+    </w:p>
+  </w:footnote>
+</w:footnotes>
 </file>
 
 <file path=word/numbering.xml><?xml version="1.0" encoding="utf-8"?>
@@ -5244,6 +5113,62 @@
       <w:ind w:left="720"/>
       <w:contextualSpacing/>
     </w:pPr>
+  </w:style>
+  <w:style w:type="paragraph" w:styleId="Cabealho">
+    <w:name w:val="header"/>
+    <w:basedOn w:val="Normal"/>
+    <w:link w:val="CabealhoChar"/>
+    <w:uiPriority w:val="99"/>
+    <w:semiHidden/>
+    <w:unhideWhenUsed/>
+    <w:rsid w:val="007469E3"/>
+    <w:pPr>
+      <w:tabs>
+        <w:tab w:val="center" w:pos="4252"/>
+        <w:tab w:val="right" w:pos="8504"/>
+      </w:tabs>
+      <w:spacing w:after="0" w:line="240" w:lineRule="auto"/>
+    </w:pPr>
+  </w:style>
+  <w:style w:type="character" w:customStyle="1" w:styleId="CabealhoChar">
+    <w:name w:val="Cabeçalho Char"/>
+    <w:basedOn w:val="Fontepargpadro"/>
+    <w:link w:val="Cabealho"/>
+    <w:uiPriority w:val="99"/>
+    <w:semiHidden/>
+    <w:rsid w:val="007469E3"/>
+    <w:rPr>
+      <w:rFonts w:ascii="Microsoft Sans Serif" w:hAnsi="Microsoft Sans Serif"/>
+      <w:color w:val="000000" w:themeColor="text1"/>
+      <w:sz w:val="24"/>
+    </w:rPr>
+  </w:style>
+  <w:style w:type="paragraph" w:styleId="Rodap">
+    <w:name w:val="footer"/>
+    <w:basedOn w:val="Normal"/>
+    <w:link w:val="RodapChar"/>
+    <w:uiPriority w:val="99"/>
+    <w:unhideWhenUsed/>
+    <w:rsid w:val="007469E3"/>
+    <w:pPr>
+      <w:tabs>
+        <w:tab w:val="center" w:pos="4252"/>
+        <w:tab w:val="right" w:pos="8504"/>
+      </w:tabs>
+      <w:spacing w:after="0" w:line="240" w:lineRule="auto"/>
+    </w:pPr>
+  </w:style>
+  <w:style w:type="character" w:customStyle="1" w:styleId="RodapChar">
+    <w:name w:val="Rodapé Char"/>
+    <w:basedOn w:val="Fontepargpadro"/>
+    <w:link w:val="Rodap"/>
+    <w:uiPriority w:val="99"/>
+    <w:rsid w:val="007469E3"/>
+    <w:rPr>
+      <w:rFonts w:ascii="Microsoft Sans Serif" w:hAnsi="Microsoft Sans Serif"/>
+      <w:color w:val="000000" w:themeColor="text1"/>
+      <w:sz w:val="24"/>
+    </w:rPr>
   </w:style>
 </w:styles>
 </file>
@@ -5937,7 +5862,7 @@
 </file>
 
 <file path=customXml/itemProps1.xml><?xml version="1.0" encoding="utf-8"?>
-<ds:datastoreItem xmlns:ds="http://schemas.openxmlformats.org/officeDocument/2006/customXml" ds:itemID="{4BE45C8F-23AB-46BF-BF1D-52CCE5AD28DB}">
+<ds:datastoreItem xmlns:ds="http://schemas.openxmlformats.org/officeDocument/2006/customXml" ds:itemID="{4A27315C-9DE9-466A-A1CF-B145DBF3741A}">
   <ds:schemaRefs>
     <ds:schemaRef ds:uri="http://schemas.openxmlformats.org/officeDocument/2006/bibliography"/>
   </ds:schemaRefs>

</xml_diff>

<commit_message>
Atualização do manual e das cartas
Atualização do manual e das cartas
</commit_message>
<xml_diff>
--- a/Board game/Regras.docx
+++ b/Board game/Regras.docx
@@ -1,11 +1,13 @@
 
 <file path=word/document.xml><?xml version="1.0" encoding="utf-8"?>
-<w:document xmlns:ve="http://schemas.openxmlformats.org/markup-compatibility/2006" xmlns:o="urn:schemas-microsoft-com:office:office" xmlns:r="http://schemas.openxmlformats.org/officeDocument/2006/relationships" xmlns:m="http://schemas.openxmlformats.org/officeDocument/2006/math" xmlns:v="urn:schemas-microsoft-com:vml" xmlns:wp="http://schemas.openxmlformats.org/drawingml/2006/wordprocessingDrawing" xmlns:w10="urn:schemas-microsoft-com:office:word" xmlns:w="http://schemas.openxmlformats.org/wordprocessingml/2006/main" xmlns:wne="http://schemas.microsoft.com/office/word/2006/wordml">
+<w:document xmlns:wpc="http://schemas.microsoft.com/office/word/2010/wordprocessingCanvas" xmlns:mc="http://schemas.openxmlformats.org/markup-compatibility/2006" xmlns:o="urn:schemas-microsoft-com:office:office" xmlns:r="http://schemas.openxmlformats.org/officeDocument/2006/relationships" xmlns:m="http://schemas.openxmlformats.org/officeDocument/2006/math" xmlns:v="urn:schemas-microsoft-com:vml" xmlns:wp14="http://schemas.microsoft.com/office/word/2010/wordprocessingDrawing" xmlns:wp="http://schemas.openxmlformats.org/drawingml/2006/wordprocessingDrawing" xmlns:w10="urn:schemas-microsoft-com:office:word" xmlns:w="http://schemas.openxmlformats.org/wordprocessingml/2006/main" xmlns:w14="http://schemas.microsoft.com/office/word/2010/wordml" xmlns:wpg="http://schemas.microsoft.com/office/word/2010/wordprocessingGroup" xmlns:wpi="http://schemas.microsoft.com/office/word/2010/wordprocessingInk" xmlns:wne="http://schemas.microsoft.com/office/word/2006/wordml" xmlns:wps="http://schemas.microsoft.com/office/word/2010/wordprocessingShape" mc:Ignorable="w14 wp14">
   <w:body>
     <w:p>
       <w:pPr>
         <w:pStyle w:val="Ttulo"/>
       </w:pPr>
+      <w:bookmarkStart w:id="0" w:name="_GoBack"/>
+      <w:bookmarkEnd w:id="0"/>
       <w:r>
         <w:t>Capital</w:t>
       </w:r>
@@ -69,7 +71,7 @@
                     </pic:cNvPicPr>
                   </pic:nvPicPr>
                   <pic:blipFill>
-                    <a:blip r:embed="rId8" cstate="print"/>
+                    <a:blip r:embed="rId9" cstate="print"/>
                     <a:srcRect/>
                     <a:stretch>
                       <a:fillRect/>
@@ -321,15 +323,13 @@
       <w:pPr>
         <w:pStyle w:val="Ttulo1"/>
       </w:pPr>
-      <w:bookmarkStart w:id="0" w:name="_Toc485729653"/>
-      <w:bookmarkStart w:id="1" w:name="_Toc485761721"/>
-      <w:bookmarkStart w:id="2" w:name="_Toc485761798"/>
+      <w:bookmarkStart w:id="1" w:name="_Toc485729653"/>
+      <w:bookmarkStart w:id="2" w:name="_Toc485761721"/>
+      <w:bookmarkStart w:id="3" w:name="_Toc485761798"/>
       <w:r>
         <w:lastRenderedPageBreak/>
         <w:t>Sumário</w:t>
       </w:r>
-      <w:bookmarkStart w:id="3" w:name="_GoBack"/>
-      <w:bookmarkEnd w:id="0"/>
       <w:bookmarkEnd w:id="1"/>
       <w:bookmarkEnd w:id="2"/>
       <w:bookmarkEnd w:id="3"/>
@@ -2809,7 +2809,7 @@
                     <pic:cNvPicPr/>
                   </pic:nvPicPr>
                   <pic:blipFill>
-                    <a:blip r:embed="rId9" cstate="print"/>
+                    <a:blip r:embed="rId10" cstate="print"/>
                     <a:stretch>
                       <a:fillRect/>
                     </a:stretch>
@@ -3912,10 +3912,10 @@
             <v:path o:extrusionok="f" gradientshapeok="t" o:connecttype="rect"/>
             <o:lock v:ext="edit" aspectratio="t"/>
           </v:shapetype>
-          <v:shape id="_x0000_i1025" type="#_x0000_t75" style="width:176.25pt;height:88.5pt" o:ole="">
-            <v:imagedata r:id="rId10" o:title=""/>
+          <v:shape id="_x0000_i1025" type="#_x0000_t75" style="width:176.25pt;height:88.65pt" o:ole="">
+            <v:imagedata r:id="rId11" o:title=""/>
           </v:shape>
-          <o:OLEObject Type="Embed" ProgID="Excel.Sheet.12" ShapeID="_x0000_i1025" DrawAspect="Content" ObjectID="_1559503710" r:id="rId11"/>
+          <o:OLEObject Type="Embed" ProgID="Excel.Sheet.12" ShapeID="_x0000_i1025" DrawAspect="Content" ObjectID="_1559541352" r:id="rId12"/>
         </w:object>
       </w:r>
     </w:p>
@@ -3943,10 +3943,10 @@
           <w:noProof/>
         </w:rPr>
         <w:drawing>
-          <wp:inline distT="0" distB="0" distL="0" distR="0">
-            <wp:extent cx="5400040" cy="2892486"/>
-            <wp:effectExtent l="0" t="0" r="0" b="3175"/>
-            <wp:docPr id="5" name="Imagem 5"/>
+          <wp:inline distT="0" distB="0" distL="0" distR="0" wp14:anchorId="5CF922E2" wp14:editId="5CF6741B">
+            <wp:extent cx="5400040" cy="2578431"/>
+            <wp:effectExtent l="0" t="0" r="0" b="0"/>
+            <wp:docPr id="2" name="Imagem 2"/>
             <wp:cNvGraphicFramePr>
               <a:graphicFrameLocks xmlns:a="http://schemas.openxmlformats.org/drawingml/2006/main" noChangeAspect="1"/>
             </wp:cNvGraphicFramePr>
@@ -3958,7 +3958,7 @@
                     <pic:cNvPicPr/>
                   </pic:nvPicPr>
                   <pic:blipFill>
-                    <a:blip r:embed="rId12" cstate="print"/>
+                    <a:blip r:embed="rId13"/>
                     <a:stretch>
                       <a:fillRect/>
                     </a:stretch>
@@ -3966,7 +3966,7 @@
                   <pic:spPr>
                     <a:xfrm>
                       <a:off x="0" y="0"/>
-                      <a:ext cx="5400040" cy="2892486"/>
+                      <a:ext cx="5400040" cy="2578431"/>
                     </a:xfrm>
                     <a:prstGeom prst="rect">
                       <a:avLst/>
@@ -4152,7 +4152,7 @@
       </w:r>
     </w:p>
     <w:sectPr>
-      <w:footerReference w:type="default" r:id="rId13"/>
+      <w:footerReference w:type="default" r:id="rId14"/>
       <w:pgSz w:w="11906" w:h="16838"/>
       <w:pgMar w:top="1417" w:right="1701" w:bottom="1417" w:left="1701" w:header="708" w:footer="708" w:gutter="0"/>
       <w:cols w:space="708"/>
@@ -4164,7 +4164,7 @@
 </file>
 
 <file path=word/endnotes.xml><?xml version="1.0" encoding="utf-8"?>
-<w:endnotes xmlns:ve="http://schemas.openxmlformats.org/markup-compatibility/2006" xmlns:o="urn:schemas-microsoft-com:office:office" xmlns:r="http://schemas.openxmlformats.org/officeDocument/2006/relationships" xmlns:m="http://schemas.openxmlformats.org/officeDocument/2006/math" xmlns:v="urn:schemas-microsoft-com:vml" xmlns:wp="http://schemas.openxmlformats.org/drawingml/2006/wordprocessingDrawing" xmlns:w10="urn:schemas-microsoft-com:office:word" xmlns:w="http://schemas.openxmlformats.org/wordprocessingml/2006/main" xmlns:wne="http://schemas.microsoft.com/office/word/2006/wordml">
+<w:endnotes xmlns:wpc="http://schemas.microsoft.com/office/word/2010/wordprocessingCanvas" xmlns:mc="http://schemas.openxmlformats.org/markup-compatibility/2006" xmlns:o="urn:schemas-microsoft-com:office:office" xmlns:r="http://schemas.openxmlformats.org/officeDocument/2006/relationships" xmlns:m="http://schemas.openxmlformats.org/officeDocument/2006/math" xmlns:v="urn:schemas-microsoft-com:vml" xmlns:wp14="http://schemas.microsoft.com/office/word/2010/wordprocessingDrawing" xmlns:wp="http://schemas.openxmlformats.org/drawingml/2006/wordprocessingDrawing" xmlns:w10="urn:schemas-microsoft-com:office:word" xmlns:w="http://schemas.openxmlformats.org/wordprocessingml/2006/main" xmlns:w14="http://schemas.microsoft.com/office/word/2010/wordml" xmlns:wpg="http://schemas.microsoft.com/office/word/2010/wordprocessingGroup" xmlns:wpi="http://schemas.microsoft.com/office/word/2010/wordprocessingInk" xmlns:wne="http://schemas.microsoft.com/office/word/2006/wordml" xmlns:wps="http://schemas.microsoft.com/office/word/2010/wordprocessingShape" mc:Ignorable="w14 wp14">
   <w:endnote w:type="separator" w:id="-1">
     <w:p>
       <w:pPr>
@@ -4189,7 +4189,7 @@
 </file>
 
 <file path=word/footer1.xml><?xml version="1.0" encoding="utf-8"?>
-<w:ftr xmlns:ve="http://schemas.openxmlformats.org/markup-compatibility/2006" xmlns:o="urn:schemas-microsoft-com:office:office" xmlns:r="http://schemas.openxmlformats.org/officeDocument/2006/relationships" xmlns:m="http://schemas.openxmlformats.org/officeDocument/2006/math" xmlns:v="urn:schemas-microsoft-com:vml" xmlns:wp="http://schemas.openxmlformats.org/drawingml/2006/wordprocessingDrawing" xmlns:w10="urn:schemas-microsoft-com:office:word" xmlns:w="http://schemas.openxmlformats.org/wordprocessingml/2006/main" xmlns:wne="http://schemas.microsoft.com/office/word/2006/wordml">
+<w:ftr xmlns:wpc="http://schemas.microsoft.com/office/word/2010/wordprocessingCanvas" xmlns:mc="http://schemas.openxmlformats.org/markup-compatibility/2006" xmlns:o="urn:schemas-microsoft-com:office:office" xmlns:r="http://schemas.openxmlformats.org/officeDocument/2006/relationships" xmlns:m="http://schemas.openxmlformats.org/officeDocument/2006/math" xmlns:v="urn:schemas-microsoft-com:vml" xmlns:wp14="http://schemas.microsoft.com/office/word/2010/wordprocessingDrawing" xmlns:wp="http://schemas.openxmlformats.org/drawingml/2006/wordprocessingDrawing" xmlns:w10="urn:schemas-microsoft-com:office:word" xmlns:w="http://schemas.openxmlformats.org/wordprocessingml/2006/main" xmlns:w14="http://schemas.microsoft.com/office/word/2010/wordml" xmlns:wpg="http://schemas.microsoft.com/office/word/2010/wordprocessingGroup" xmlns:wpi="http://schemas.microsoft.com/office/word/2010/wordprocessingInk" xmlns:wne="http://schemas.microsoft.com/office/word/2006/wordml" xmlns:wps="http://schemas.microsoft.com/office/word/2010/wordprocessingShape" mc:Ignorable="w14 wp14">
   <w:sdt>
     <w:sdtPr>
       <w:rPr>
@@ -4201,6 +4201,7 @@
         <w:docPartUnique/>
       </w:docPartObj>
     </w:sdtPr>
+    <w:sdtEndPr/>
     <w:sdtContent>
       <w:sdt>
         <w:sdtPr>
@@ -4213,6 +4214,7 @@
             <w:docPartUnique/>
           </w:docPartObj>
         </w:sdtPr>
+        <w:sdtEndPr/>
         <w:sdtContent>
           <w:p>
             <w:pPr>
@@ -4227,7 +4229,7 @@
                 <w:lang w:eastAsia="zh-TW"/>
               </w:rPr>
               <w:pict>
-                <v:oval id="_x0000_s3073" style="position:absolute;left:0;text-align:left;margin-left:0;margin-top:0;width:49.35pt;height:49.35pt;z-index:251660288;mso-position-horizontal:center;mso-position-horizontal-relative:margin;mso-position-vertical:center;mso-position-vertical-relative:bottom-margin-area;v-text-anchor:middle" fillcolor="#365f91 [2404]" stroked="f">
+                <v:oval id="_x0000_s2049" style="position:absolute;left:0;text-align:left;margin-left:0;margin-top:0;width:49.35pt;height:49.35pt;z-index:251660288;mso-position-horizontal:center;mso-position-horizontal-relative:margin;mso-position-vertical:center;mso-position-vertical-relative:bottom-margin-area;v-text-anchor:middle" fillcolor="#365f91 [2404]" stroked="f">
                   <v:textbox>
                     <w:txbxContent>
                       <w:p>
@@ -4241,18 +4243,35 @@
                             <w:szCs w:val="32"/>
                           </w:rPr>
                         </w:pPr>
-                        <w:fldSimple w:instr=" PAGE    \* MERGEFORMAT ">
-                          <w:r>
-                            <w:rPr>
-                              <w:b/>
-                              <w:noProof/>
-                              <w:color w:val="FFFFFF" w:themeColor="background1"/>
-                              <w:sz w:val="32"/>
-                              <w:szCs w:val="32"/>
-                            </w:rPr>
-                            <w:t>14</w:t>
-                          </w:r>
-                        </w:fldSimple>
+                        <w:r>
+                          <w:fldChar w:fldCharType="begin"/>
+                        </w:r>
+                        <w:r>
+                          <w:instrText xml:space="preserve"> PAGE    \* MERGEFORMAT </w:instrText>
+                        </w:r>
+                        <w:r>
+                          <w:fldChar w:fldCharType="separate"/>
+                        </w:r>
+                        <w:r>
+                          <w:rPr>
+                            <w:b/>
+                            <w:noProof/>
+                            <w:color w:val="FFFFFF" w:themeColor="background1"/>
+                            <w:sz w:val="32"/>
+                            <w:szCs w:val="32"/>
+                          </w:rPr>
+                          <w:t>2</w:t>
+                        </w:r>
+                        <w:r>
+                          <w:rPr>
+                            <w:b/>
+                            <w:noProof/>
+                            <w:color w:val="FFFFFF" w:themeColor="background1"/>
+                            <w:sz w:val="32"/>
+                            <w:szCs w:val="32"/>
+                          </w:rPr>
+                          <w:fldChar w:fldCharType="end"/>
+                        </w:r>
                       </w:p>
                     </w:txbxContent>
                   </v:textbox>
@@ -4274,7 +4293,7 @@
 </file>
 
 <file path=word/footnotes.xml><?xml version="1.0" encoding="utf-8"?>
-<w:footnotes xmlns:ve="http://schemas.openxmlformats.org/markup-compatibility/2006" xmlns:o="urn:schemas-microsoft-com:office:office" xmlns:r="http://schemas.openxmlformats.org/officeDocument/2006/relationships" xmlns:m="http://schemas.openxmlformats.org/officeDocument/2006/math" xmlns:v="urn:schemas-microsoft-com:vml" xmlns:wp="http://schemas.openxmlformats.org/drawingml/2006/wordprocessingDrawing" xmlns:w10="urn:schemas-microsoft-com:office:word" xmlns:w="http://schemas.openxmlformats.org/wordprocessingml/2006/main" xmlns:wne="http://schemas.microsoft.com/office/word/2006/wordml">
+<w:footnotes xmlns:wpc="http://schemas.microsoft.com/office/word/2010/wordprocessingCanvas" xmlns:mc="http://schemas.openxmlformats.org/markup-compatibility/2006" xmlns:o="urn:schemas-microsoft-com:office:office" xmlns:r="http://schemas.openxmlformats.org/officeDocument/2006/relationships" xmlns:m="http://schemas.openxmlformats.org/officeDocument/2006/math" xmlns:v="urn:schemas-microsoft-com:vml" xmlns:wp14="http://schemas.microsoft.com/office/word/2010/wordprocessingDrawing" xmlns:wp="http://schemas.openxmlformats.org/drawingml/2006/wordprocessingDrawing" xmlns:w10="urn:schemas-microsoft-com:office:word" xmlns:w="http://schemas.openxmlformats.org/wordprocessingml/2006/main" xmlns:w14="http://schemas.microsoft.com/office/word/2010/wordml" xmlns:wpg="http://schemas.microsoft.com/office/word/2010/wordprocessingGroup" xmlns:wpi="http://schemas.microsoft.com/office/word/2010/wordprocessingInk" xmlns:wne="http://schemas.microsoft.com/office/word/2006/wordml" xmlns:wps="http://schemas.microsoft.com/office/word/2010/wordprocessingShape" mc:Ignorable="w14 wp14">
   <w:footnote w:type="separator" w:id="-1">
     <w:p>
       <w:pPr>
@@ -4299,7 +4318,7 @@
 </file>
 
 <file path=word/numbering.xml><?xml version="1.0" encoding="utf-8"?>
-<w:numbering xmlns:ve="http://schemas.openxmlformats.org/markup-compatibility/2006" xmlns:o="urn:schemas-microsoft-com:office:office" xmlns:r="http://schemas.openxmlformats.org/officeDocument/2006/relationships" xmlns:m="http://schemas.openxmlformats.org/officeDocument/2006/math" xmlns:v="urn:schemas-microsoft-com:vml" xmlns:wp="http://schemas.openxmlformats.org/drawingml/2006/wordprocessingDrawing" xmlns:w10="urn:schemas-microsoft-com:office:word" xmlns:w="http://schemas.openxmlformats.org/wordprocessingml/2006/main" xmlns:wne="http://schemas.microsoft.com/office/word/2006/wordml">
+<w:numbering xmlns:wpc="http://schemas.microsoft.com/office/word/2010/wordprocessingCanvas" xmlns:mc="http://schemas.openxmlformats.org/markup-compatibility/2006" xmlns:o="urn:schemas-microsoft-com:office:office" xmlns:r="http://schemas.openxmlformats.org/officeDocument/2006/relationships" xmlns:m="http://schemas.openxmlformats.org/officeDocument/2006/math" xmlns:v="urn:schemas-microsoft-com:vml" xmlns:wp14="http://schemas.microsoft.com/office/word/2010/wordprocessingDrawing" xmlns:wp="http://schemas.openxmlformats.org/drawingml/2006/wordprocessingDrawing" xmlns:w10="urn:schemas-microsoft-com:office:word" xmlns:w="http://schemas.openxmlformats.org/wordprocessingml/2006/main" xmlns:w14="http://schemas.microsoft.com/office/word/2010/wordml" xmlns:wpg="http://schemas.microsoft.com/office/word/2010/wordprocessingGroup" xmlns:wpi="http://schemas.microsoft.com/office/word/2010/wordprocessingInk" xmlns:wne="http://schemas.microsoft.com/office/word/2006/wordml" xmlns:wps="http://schemas.microsoft.com/office/word/2010/wordprocessingShape" mc:Ignorable="w14 wp14">
   <w:abstractNum w:abstractNumId="0">
     <w:nsid w:val="01B9488E"/>
     <w:multiLevelType w:val="hybridMultilevel"/>
@@ -4718,7 +4737,7 @@
 </file>
 
 <file path=word/styles.xml><?xml version="1.0" encoding="utf-8"?>
-<w:styles xmlns:r="http://schemas.openxmlformats.org/officeDocument/2006/relationships" xmlns:w="http://schemas.openxmlformats.org/wordprocessingml/2006/main">
+<w:styles xmlns:mc="http://schemas.openxmlformats.org/markup-compatibility/2006" xmlns:r="http://schemas.openxmlformats.org/officeDocument/2006/relationships" xmlns:w="http://schemas.openxmlformats.org/wordprocessingml/2006/main" xmlns:w14="http://schemas.microsoft.com/office/word/2010/wordml" mc:Ignorable="w14">
   <w:docDefaults>
     <w:rPrDefault>
       <w:rPr>
@@ -4947,7 +4966,6 @@
     <w:uiPriority w:val="99"/>
     <w:semiHidden/>
     <w:unhideWhenUsed/>
-    <w:qFormat/>
     <w:tblPr>
       <w:tblInd w:w="0" w:type="dxa"/>
       <w:tblCellMar>
@@ -5862,7 +5880,7 @@
 </file>
 
 <file path=customXml/itemProps1.xml><?xml version="1.0" encoding="utf-8"?>
-<ds:datastoreItem xmlns:ds="http://schemas.openxmlformats.org/officeDocument/2006/customXml" ds:itemID="{4A27315C-9DE9-466A-A1CF-B145DBF3741A}">
+<ds:datastoreItem xmlns:ds="http://schemas.openxmlformats.org/officeDocument/2006/customXml" ds:itemID="{A62B9085-EED1-4B32-A97C-A2E36C6D28DA}">
   <ds:schemaRefs>
     <ds:schemaRef ds:uri="http://schemas.openxmlformats.org/officeDocument/2006/bibliography"/>
   </ds:schemaRefs>

</xml_diff>